<commit_message>
update - incorporate review of grandeomega guide
</commit_message>
<xml_diff>
--- a/GrandeOmega guide - desktop version.docx
+++ b/GrandeOmega guide - desktop version.docx
@@ -1,10 +1,10 @@
 
 <file path=word/document.xml><?xml version="1.0" encoding="utf-8"?>
-<w:document xmlns:wpc="http://schemas.microsoft.com/office/word/2010/wordprocessingCanvas" xmlns:cx="http://schemas.microsoft.com/office/drawing/2014/chartex" xmlns:cx1="http://schemas.microsoft.com/office/drawing/2015/9/8/chartex" xmlns:cx2="http://schemas.microsoft.com/office/drawing/2015/10/21/chartex" xmlns:cx3="http://schemas.microsoft.com/office/drawing/2016/5/9/chartex" xmlns:cx4="http://schemas.microsoft.com/office/drawing/2016/5/10/chartex" xmlns:cx5="http://schemas.microsoft.com/office/drawing/2016/5/11/chartex" xmlns:cx6="http://schemas.microsoft.com/office/drawing/2016/5/12/chartex" xmlns:cx7="http://schemas.microsoft.com/office/drawing/2016/5/13/chartex" xmlns:cx8="http://schemas.microsoft.com/office/drawing/2016/5/14/chartex" xmlns:mc="http://schemas.openxmlformats.org/markup-compatibility/2006" xmlns:aink="http://schemas.microsoft.com/office/drawing/2016/ink" xmlns:am3d="http://schemas.microsoft.com/office/drawing/2017/model3d" xmlns:o="urn:schemas-microsoft-com:office:office" xmlns:r="http://schemas.openxmlformats.org/officeDocument/2006/relationships" xmlns:m="http://schemas.openxmlformats.org/officeDocument/2006/math" xmlns:v="urn:schemas-microsoft-com:vml" xmlns:wp14="http://schemas.microsoft.com/office/word/2010/wordprocessingDrawing" xmlns:wp="http://schemas.openxmlformats.org/drawingml/2006/wordprocessingDrawing" xmlns:w10="urn:schemas-microsoft-com:office:word" xmlns:w="http://schemas.openxmlformats.org/wordprocessingml/2006/main" xmlns:w14="http://schemas.microsoft.com/office/word/2010/wordml" xmlns:w15="http://schemas.microsoft.com/office/word/2012/wordml" xmlns:w16cid="http://schemas.microsoft.com/office/word/2016/wordml/cid" xmlns:w16se="http://schemas.microsoft.com/office/word/2015/wordml/symex" xmlns:wpg="http://schemas.microsoft.com/office/word/2010/wordprocessingGroup" xmlns:wpi="http://schemas.microsoft.com/office/word/2010/wordprocessingInk" xmlns:wne="http://schemas.microsoft.com/office/word/2006/wordml" xmlns:wps="http://schemas.microsoft.com/office/word/2010/wordprocessingShape" mc:Ignorable="w14 w15 w16se w16cid wp14">
+<w:document xmlns:wpc="http://schemas.microsoft.com/office/word/2010/wordprocessingCanvas" xmlns:cx="http://schemas.microsoft.com/office/drawing/2014/chartex" xmlns:cx1="http://schemas.microsoft.com/office/drawing/2015/9/8/chartex" xmlns:mc="http://schemas.openxmlformats.org/markup-compatibility/2006" xmlns:o="urn:schemas-microsoft-com:office:office" xmlns:r="http://schemas.openxmlformats.org/officeDocument/2006/relationships" xmlns:m="http://schemas.openxmlformats.org/officeDocument/2006/math" xmlns:v="urn:schemas-microsoft-com:vml" xmlns:wp14="http://schemas.microsoft.com/office/word/2010/wordprocessingDrawing" xmlns:wp="http://schemas.openxmlformats.org/drawingml/2006/wordprocessingDrawing" xmlns:w10="urn:schemas-microsoft-com:office:word" xmlns:w="http://schemas.openxmlformats.org/wordprocessingml/2006/main" xmlns:w14="http://schemas.microsoft.com/office/word/2010/wordml" xmlns:w15="http://schemas.microsoft.com/office/word/2012/wordml" xmlns:w16se="http://schemas.microsoft.com/office/word/2015/wordml/symex" xmlns:wpg="http://schemas.microsoft.com/office/word/2010/wordprocessingGroup" xmlns:wpi="http://schemas.microsoft.com/office/word/2010/wordprocessingInk" xmlns:wne="http://schemas.microsoft.com/office/word/2006/wordml" xmlns:wps="http://schemas.microsoft.com/office/word/2010/wordprocessingShape" mc:Ignorable="w14 w15 w16se wp14">
   <w:body>
     <w:p>
       <w:pPr>
-        <w:pStyle w:val="Titel"/>
+        <w:pStyle w:val="Title"/>
         <w:jc w:val="center"/>
       </w:pPr>
       <w:r>
@@ -26,7 +26,7 @@
     </w:p>
     <w:p>
       <w:pPr>
-        <w:pStyle w:val="Kop1"/>
+        <w:pStyle w:val="Heading1"/>
       </w:pPr>
       <w:r>
         <w:t>Installation</w:t>
@@ -34,14 +34,20 @@
     </w:p>
     <w:p>
       <w:pPr>
-        <w:pStyle w:val="Lijstalinea"/>
+        <w:pStyle w:val="ListParagraph"/>
         <w:numPr>
           <w:ilvl w:val="0"/>
           <w:numId w:val="1"/>
         </w:numPr>
       </w:pPr>
       <w:r>
-        <w:t xml:space="preserve">Download node.js (LTS) from: </w:t>
+        <w:t xml:space="preserve">Download </w:t>
+      </w:r>
+      <w:r>
+        <w:t xml:space="preserve">and install </w:t>
+      </w:r>
+      <w:r>
+        <w:t xml:space="preserve">node.js (LTS) from: </w:t>
       </w:r>
       <w:hyperlink r:id="rId5" w:history="1">
         <w:r>
@@ -54,7 +60,7 @@
     </w:p>
     <w:p>
       <w:pPr>
-        <w:pStyle w:val="Lijstalinea"/>
+        <w:pStyle w:val="ListParagraph"/>
         <w:numPr>
           <w:ilvl w:val="0"/>
           <w:numId w:val="1"/>
@@ -62,6 +68,9 @@
       </w:pPr>
       <w:r>
         <w:t xml:space="preserve">Download </w:t>
+      </w:r>
+      <w:r>
+        <w:t xml:space="preserve">and install </w:t>
       </w:r>
       <w:r>
         <w:t>P</w:t>
@@ -83,30 +92,190 @@
     </w:p>
     <w:p>
       <w:pPr>
-        <w:pStyle w:val="Lijstalinea"/>
+        <w:pStyle w:val="ListParagraph"/>
         <w:numPr>
           <w:ilvl w:val="1"/>
           <w:numId w:val="1"/>
         </w:numPr>
       </w:pPr>
       <w:r>
-        <w:t>For Windows users, make sure to have Python added to your environment variables (</w:t>
-      </w:r>
-      <w:hyperlink r:id="rId7" w:history="1">
+        <w:t>For Windows users, make sure to have Python adde</w:t>
+      </w:r>
+      <w:r>
+        <w:t xml:space="preserve">d to your environment variables </w:t>
+      </w:r>
+    </w:p>
+    <w:p>
+      <w:pPr>
+        <w:jc w:val="center"/>
+      </w:pPr>
+      <w:r>
+        <w:rPr>
+          <w:noProof/>
+        </w:rPr>
+        <w:drawing>
+          <wp:inline distT="0" distB="0" distL="0" distR="0" wp14:anchorId="613DD155" wp14:editId="1B9492A2">
+            <wp:extent cx="4528560" cy="2826858"/>
+            <wp:effectExtent l="0" t="0" r="5715" b="0"/>
+            <wp:docPr id="4" name="Picture 4"/>
+            <wp:cNvGraphicFramePr>
+              <a:graphicFrameLocks xmlns:a="http://schemas.openxmlformats.org/drawingml/2006/main" noChangeAspect="1"/>
+            </wp:cNvGraphicFramePr>
+            <a:graphic xmlns:a="http://schemas.openxmlformats.org/drawingml/2006/main">
+              <a:graphicData uri="http://schemas.openxmlformats.org/drawingml/2006/picture">
+                <pic:pic xmlns:pic="http://schemas.openxmlformats.org/drawingml/2006/picture">
+                  <pic:nvPicPr>
+                    <pic:cNvPr id="4" name="windows-setup-run-the-python-installer.jpg"/>
+                    <pic:cNvPicPr/>
+                  </pic:nvPicPr>
+                  <pic:blipFill>
+                    <a:blip r:embed="rId7">
+                      <a:extLst>
+                        <a:ext uri="{28A0092B-C50C-407E-A947-70E740481C1C}">
+                          <a14:useLocalDpi xmlns:a14="http://schemas.microsoft.com/office/drawing/2010/main" val="0"/>
+                        </a:ext>
+                      </a:extLst>
+                    </a:blip>
+                    <a:stretch>
+                      <a:fillRect/>
+                    </a:stretch>
+                  </pic:blipFill>
+                  <pic:spPr>
+                    <a:xfrm>
+                      <a:off x="0" y="0"/>
+                      <a:ext cx="4551007" cy="2840870"/>
+                    </a:xfrm>
+                    <a:prstGeom prst="rect">
+                      <a:avLst/>
+                    </a:prstGeom>
+                  </pic:spPr>
+                </pic:pic>
+              </a:graphicData>
+            </a:graphic>
+          </wp:inline>
+        </w:drawing>
+      </w:r>
+    </w:p>
+    <w:p>
+      <w:pPr>
+        <w:ind w:left="1416"/>
+        <w:rPr>
+          <w:sz w:val="18"/>
+          <w:szCs w:val="18"/>
+        </w:rPr>
+      </w:pPr>
+      <w:r>
+        <w:rPr>
+          <w:sz w:val="18"/>
+          <w:szCs w:val="18"/>
+        </w:rPr>
+        <w:t xml:space="preserve">NOTE : </w:t>
+      </w:r>
+      <w:r>
+        <w:rPr>
+          <w:sz w:val="18"/>
+          <w:szCs w:val="18"/>
+        </w:rPr>
+        <w:t>clicking the</w:t>
+      </w:r>
+      <w:r>
+        <w:rPr>
+          <w:sz w:val="18"/>
+          <w:szCs w:val="18"/>
+        </w:rPr>
+        <w:t xml:space="preserve"> box</w:t>
+      </w:r>
+      <w:r>
+        <w:rPr>
+          <w:sz w:val="18"/>
+          <w:szCs w:val="18"/>
+        </w:rPr>
+        <w:t xml:space="preserve"> as shown in the previous image</w:t>
+      </w:r>
+      <w:r>
+        <w:rPr>
+          <w:sz w:val="18"/>
+          <w:szCs w:val="18"/>
+        </w:rPr>
+        <w:t xml:space="preserve"> th</w:t>
+      </w:r>
+      <w:r>
+        <w:rPr>
+          <w:sz w:val="18"/>
+          <w:szCs w:val="18"/>
+        </w:rPr>
+        <w:t xml:space="preserve">is will work most of the times. </w:t>
+      </w:r>
+      <w:r>
+        <w:rPr>
+          <w:sz w:val="18"/>
+          <w:szCs w:val="18"/>
+        </w:rPr>
+        <w:t xml:space="preserve">You can check if Python was successfully added to the environment variables </w:t>
+      </w:r>
+      <w:r>
+        <w:rPr>
+          <w:sz w:val="18"/>
+          <w:szCs w:val="18"/>
+        </w:rPr>
+        <w:t xml:space="preserve">by </w:t>
+      </w:r>
+      <w:r>
+        <w:rPr>
+          <w:sz w:val="18"/>
+          <w:szCs w:val="18"/>
+        </w:rPr>
+        <w:t xml:space="preserve">following the instructions in </w:t>
+      </w:r>
+      <w:r>
+        <w:rPr>
+          <w:sz w:val="18"/>
+          <w:szCs w:val="18"/>
+        </w:rPr>
+        <w:t xml:space="preserve">the following </w:t>
+      </w:r>
+      <w:r>
+        <w:rPr>
+          <w:sz w:val="18"/>
+          <w:szCs w:val="18"/>
+        </w:rPr>
+        <w:t>link</w:t>
+      </w:r>
+      <w:r>
+        <w:rPr>
+          <w:sz w:val="18"/>
+          <w:szCs w:val="18"/>
+        </w:rPr>
+        <w:t xml:space="preserve">:  </w:t>
+      </w:r>
+      <w:hyperlink r:id="rId8" w:history="1">
         <w:r>
           <w:rPr>
             <w:rStyle w:val="Hyperlink"/>
+            <w:sz w:val="18"/>
+            <w:szCs w:val="18"/>
           </w:rPr>
           <w:t>https://www.architectryan.com/2018/03/17/add-to-the-path-on-windows-10/</w:t>
         </w:r>
       </w:hyperlink>
       <w:r>
-        <w:t xml:space="preserve"> )</w:t>
-      </w:r>
-    </w:p>
-    <w:p>
-      <w:pPr>
-        <w:pStyle w:val="Lijstalinea"/>
+        <w:rPr>
+          <w:sz w:val="18"/>
+          <w:szCs w:val="18"/>
+        </w:rPr>
+        <w:t xml:space="preserve"> </w:t>
+      </w:r>
+      <w:r>
+        <w:rPr>
+          <w:sz w:val="18"/>
+          <w:szCs w:val="18"/>
+        </w:rPr>
+        <w:t>)</w:t>
+      </w:r>
+    </w:p>
+    <w:p>
+      <w:pPr>
+        <w:pStyle w:val="ListParagraph"/>
         <w:numPr>
           <w:ilvl w:val="0"/>
           <w:numId w:val="1"/>
@@ -115,21 +284,42 @@
       <w:r>
         <w:t xml:space="preserve">Download the client of GO from: </w:t>
       </w:r>
-      <w:hyperlink r:id="rId8" w:history="1">
-        <w:r>
-          <w:rPr>
-            <w:rStyle w:val="Hyperlink"/>
-          </w:rPr>
-          <w:t>http://grandeomega.com/go_student_win.7z</w:t>
-        </w:r>
-      </w:hyperlink>
+      <w:commentRangeStart w:id="0"/>
+      <w:r>
+        <w:fldChar w:fldCharType="begin"/>
+      </w:r>
+      <w:r>
+        <w:instrText xml:space="preserve"> HYPERLINK "http://grandeomega.com/go_student_win.7z" </w:instrText>
+      </w:r>
+      <w:r>
+        <w:fldChar w:fldCharType="separate"/>
+      </w:r>
+      <w:r>
+        <w:rPr>
+          <w:rStyle w:val="Hyperlink"/>
+        </w:rPr>
+        <w:t>http://grandeomega.com/go_student_win.7z</w:t>
+      </w:r>
+      <w:r>
+        <w:rPr>
+          <w:rStyle w:val="Hyperlink"/>
+        </w:rPr>
+        <w:fldChar w:fldCharType="end"/>
+      </w:r>
+      <w:commentRangeEnd w:id="0"/>
+      <w:r>
+        <w:rPr>
+          <w:rStyle w:val="CommentReference"/>
+        </w:rPr>
+        <w:commentReference w:id="0"/>
+      </w:r>
       <w:r>
         <w:t xml:space="preserve"> </w:t>
       </w:r>
     </w:p>
     <w:p>
       <w:pPr>
-        <w:pStyle w:val="Lijstalinea"/>
+        <w:pStyle w:val="ListParagraph"/>
         <w:numPr>
           <w:ilvl w:val="1"/>
           <w:numId w:val="1"/>
@@ -141,7 +331,7 @@
     </w:p>
     <w:p>
       <w:pPr>
-        <w:pStyle w:val="Lijstalinea"/>
+        <w:pStyle w:val="ListParagraph"/>
         <w:numPr>
           <w:ilvl w:val="0"/>
           <w:numId w:val="1"/>
@@ -153,7 +343,7 @@
     </w:p>
     <w:p>
       <w:pPr>
-        <w:pStyle w:val="Lijstalinea"/>
+        <w:pStyle w:val="ListParagraph"/>
         <w:numPr>
           <w:ilvl w:val="0"/>
           <w:numId w:val="1"/>
@@ -184,7 +374,7 @@
           <w:noProof/>
         </w:rPr>
         <w:drawing>
-          <wp:inline distT="0" distB="0" distL="0" distR="0" wp14:anchorId="120A2127" wp14:editId="3EF4616C">
+          <wp:inline distT="0" distB="0" distL="0" distR="0" wp14:anchorId="2DCA01C8" wp14:editId="39B32096">
             <wp:extent cx="5760720" cy="1005840"/>
             <wp:effectExtent l="19050" t="19050" r="11430" b="22860"/>
             <wp:docPr id="1" name="Afbeelding 1"/>
@@ -199,7 +389,7 @@
                     <pic:cNvPicPr/>
                   </pic:nvPicPr>
                   <pic:blipFill>
-                    <a:blip r:embed="rId9"/>
+                    <a:blip r:embed="rId11"/>
                     <a:stretch>
                       <a:fillRect/>
                     </a:stretch>
@@ -226,9 +416,10 @@
       </w:r>
     </w:p>
     <w:p/>
-    <w:p>
-      <w:pPr>
-        <w:pStyle w:val="Kop1"/>
+    <w:p/>
+    <w:p>
+      <w:pPr>
+        <w:pStyle w:val="Heading1"/>
       </w:pPr>
       <w:r>
         <w:t>Use</w:t>
@@ -236,7 +427,7 @@
     </w:p>
     <w:p>
       <w:pPr>
-        <w:pStyle w:val="Lijstalinea"/>
+        <w:pStyle w:val="ListParagraph"/>
         <w:numPr>
           <w:ilvl w:val="0"/>
           <w:numId w:val="3"/>
@@ -261,7 +452,7 @@
           <w:noProof/>
         </w:rPr>
         <w:drawing>
-          <wp:inline distT="0" distB="0" distL="0" distR="0" wp14:anchorId="330DD833" wp14:editId="6F6AF0A5">
+          <wp:inline distT="0" distB="0" distL="0" distR="0" wp14:anchorId="27F5E68C" wp14:editId="1F9A4A59">
             <wp:extent cx="5760720" cy="614477"/>
             <wp:effectExtent l="0" t="0" r="0" b="0"/>
             <wp:docPr id="2" name="Afbeelding 2"/>
@@ -276,7 +467,7 @@
                     <pic:cNvPicPr/>
                   </pic:nvPicPr>
                   <pic:blipFill rotWithShape="1">
-                    <a:blip r:embed="rId10"/>
+                    <a:blip r:embed="rId12"/>
                     <a:srcRect b="57576"/>
                     <a:stretch/>
                   </pic:blipFill>
@@ -306,13 +497,14 @@
     </w:p>
     <w:p>
       <w:pPr>
-        <w:pStyle w:val="Lijstalinea"/>
+        <w:pStyle w:val="ListParagraph"/>
         <w:numPr>
           <w:ilvl w:val="0"/>
           <w:numId w:val="3"/>
         </w:numPr>
       </w:pPr>
       <w:r>
+        <w:lastRenderedPageBreak/>
         <w:t>After having logged in, you will see a screen with the courses you are subscribed to:</w:t>
       </w:r>
     </w:p>
@@ -325,145 +517,10 @@
           <w:noProof/>
         </w:rPr>
         <w:drawing>
-          <wp:inline distT="0" distB="0" distL="0" distR="0" wp14:anchorId="3670562E" wp14:editId="0EA6EA45">
+          <wp:inline distT="0" distB="0" distL="0" distR="0" wp14:anchorId="7D2308BA" wp14:editId="4412C3F4">
             <wp:extent cx="4680295" cy="2693543"/>
             <wp:effectExtent l="0" t="0" r="6350" b="0"/>
             <wp:docPr id="3" name="Afbeelding 3"/>
-            <wp:cNvGraphicFramePr>
-              <a:graphicFrameLocks xmlns:a="http://schemas.openxmlformats.org/drawingml/2006/main" noChangeAspect="1"/>
-            </wp:cNvGraphicFramePr>
-            <a:graphic xmlns:a="http://schemas.openxmlformats.org/drawingml/2006/main">
-              <a:graphicData uri="http://schemas.openxmlformats.org/drawingml/2006/picture">
-                <pic:pic xmlns:pic="http://schemas.openxmlformats.org/drawingml/2006/picture">
-                  <pic:nvPicPr>
-                    <pic:cNvPr id="1" name=""/>
-                    <pic:cNvPicPr/>
-                  </pic:nvPicPr>
-                  <pic:blipFill>
-                    <a:blip r:embed="rId11"/>
-                    <a:stretch>
-                      <a:fillRect/>
-                    </a:stretch>
-                  </pic:blipFill>
-                  <pic:spPr>
-                    <a:xfrm>
-                      <a:off x="0" y="0"/>
-                      <a:ext cx="4684179" cy="2695778"/>
-                    </a:xfrm>
-                    <a:prstGeom prst="rect">
-                      <a:avLst/>
-                    </a:prstGeom>
-                  </pic:spPr>
-                </pic:pic>
-              </a:graphicData>
-            </a:graphic>
-          </wp:inline>
-        </w:drawing>
-      </w:r>
-    </w:p>
-    <w:p>
-      <w:pPr>
-        <w:pStyle w:val="Lijstalinea"/>
-        <w:numPr>
-          <w:ilvl w:val="0"/>
-          <w:numId w:val="3"/>
-        </w:numPr>
-        <w:jc w:val="both"/>
-      </w:pPr>
-      <w:r>
-        <w:lastRenderedPageBreak/>
-        <w:t>Clicking on a course, you will see the chapters of material</w:t>
-      </w:r>
-      <w:r>
-        <w:t>s</w:t>
-      </w:r>
-      <w:r>
-        <w:t xml:space="preserve"> available for such course:</w:t>
-      </w:r>
-    </w:p>
-    <w:p>
-      <w:pPr>
-        <w:jc w:val="center"/>
-      </w:pPr>
-      <w:r>
-        <w:rPr>
-          <w:noProof/>
-        </w:rPr>
-        <w:drawing>
-          <wp:inline distT="0" distB="0" distL="0" distR="0" wp14:anchorId="05DEB48B" wp14:editId="6F4B1CC0">
-            <wp:extent cx="5760720" cy="2340864"/>
-            <wp:effectExtent l="0" t="0" r="0" b="2540"/>
-            <wp:docPr id="5" name="Afbeelding 5"/>
-            <wp:cNvGraphicFramePr>
-              <a:graphicFrameLocks xmlns:a="http://schemas.openxmlformats.org/drawingml/2006/main" noChangeAspect="1"/>
-            </wp:cNvGraphicFramePr>
-            <a:graphic xmlns:a="http://schemas.openxmlformats.org/drawingml/2006/main">
-              <a:graphicData uri="http://schemas.openxmlformats.org/drawingml/2006/picture">
-                <pic:pic xmlns:pic="http://schemas.openxmlformats.org/drawingml/2006/picture">
-                  <pic:nvPicPr>
-                    <pic:cNvPr id="1" name=""/>
-                    <pic:cNvPicPr/>
-                  </pic:nvPicPr>
-                  <pic:blipFill rotWithShape="1">
-                    <a:blip r:embed="rId12"/>
-                    <a:srcRect b="16085"/>
-                    <a:stretch/>
-                  </pic:blipFill>
-                  <pic:spPr bwMode="auto">
-                    <a:xfrm>
-                      <a:off x="0" y="0"/>
-                      <a:ext cx="5760720" cy="2340864"/>
-                    </a:xfrm>
-                    <a:prstGeom prst="rect">
-                      <a:avLst/>
-                    </a:prstGeom>
-                    <a:ln>
-                      <a:noFill/>
-                    </a:ln>
-                    <a:extLst>
-                      <a:ext uri="{53640926-AAD7-44D8-BBD7-CCE9431645EC}">
-                        <a14:shadowObscured xmlns:a14="http://schemas.microsoft.com/office/drawing/2010/main"/>
-                      </a:ext>
-                    </a:extLst>
-                  </pic:spPr>
-                </pic:pic>
-              </a:graphicData>
-            </a:graphic>
-          </wp:inline>
-        </w:drawing>
-      </w:r>
-    </w:p>
-    <w:p>
-      <w:pPr>
-        <w:pStyle w:val="Lijstalinea"/>
-        <w:numPr>
-          <w:ilvl w:val="0"/>
-          <w:numId w:val="3"/>
-        </w:numPr>
-      </w:pPr>
-      <w:r>
-        <w:t>Clicking on a chapter, you will see the materials associated to such chapter</w:t>
-      </w:r>
-      <w:r>
-        <w:t xml:space="preserve"> in a column on the left of the screen</w:t>
-      </w:r>
-      <w:r>
-        <w:t>. Click on the name of an item to open its associated content.</w:t>
-      </w:r>
-    </w:p>
-    <w:p>
-      <w:pPr>
-        <w:jc w:val="center"/>
-      </w:pPr>
-      <w:r>
-        <w:rPr>
-          <w:noProof/>
-        </w:rPr>
-        <w:drawing>
-          <wp:inline distT="0" distB="0" distL="0" distR="0" wp14:anchorId="1A835D63" wp14:editId="0CDFD6ED">
-            <wp:extent cx="5760720" cy="3840480"/>
-            <wp:effectExtent l="0" t="0" r="0" b="7620"/>
-            <wp:docPr id="6" name="Afbeelding 6"/>
             <wp:cNvGraphicFramePr>
               <a:graphicFrameLocks xmlns:a="http://schemas.openxmlformats.org/drawingml/2006/main" noChangeAspect="1"/>
             </wp:cNvGraphicFramePr>
@@ -483,7 +540,7 @@
                   <pic:spPr>
                     <a:xfrm>
                       <a:off x="0" y="0"/>
-                      <a:ext cx="5760720" cy="3840480"/>
+                      <a:ext cx="4684179" cy="2695778"/>
                     </a:xfrm>
                     <a:prstGeom prst="rect">
                       <a:avLst/>
@@ -498,13 +555,148 @@
     </w:p>
     <w:p>
       <w:pPr>
-        <w:pStyle w:val="Lijstalinea"/>
+        <w:pStyle w:val="ListParagraph"/>
         <w:numPr>
           <w:ilvl w:val="0"/>
           <w:numId w:val="3"/>
         </w:numPr>
-      </w:pPr>
-      <w:r>
+        <w:jc w:val="both"/>
+      </w:pPr>
+      <w:r>
+        <w:t>Clicking on a course, you will see the chapters of material</w:t>
+      </w:r>
+      <w:r>
+        <w:t>s</w:t>
+      </w:r>
+      <w:r>
+        <w:t xml:space="preserve"> available for such course:</w:t>
+      </w:r>
+    </w:p>
+    <w:p>
+      <w:pPr>
+        <w:jc w:val="center"/>
+      </w:pPr>
+      <w:r>
+        <w:rPr>
+          <w:noProof/>
+        </w:rPr>
+        <w:drawing>
+          <wp:inline distT="0" distB="0" distL="0" distR="0" wp14:anchorId="1EF42F33" wp14:editId="18C37CEA">
+            <wp:extent cx="4763217" cy="1935530"/>
+            <wp:effectExtent l="0" t="0" r="0" b="7620"/>
+            <wp:docPr id="5" name="Afbeelding 5"/>
+            <wp:cNvGraphicFramePr>
+              <a:graphicFrameLocks xmlns:a="http://schemas.openxmlformats.org/drawingml/2006/main" noChangeAspect="1"/>
+            </wp:cNvGraphicFramePr>
+            <a:graphic xmlns:a="http://schemas.openxmlformats.org/drawingml/2006/main">
+              <a:graphicData uri="http://schemas.openxmlformats.org/drawingml/2006/picture">
+                <pic:pic xmlns:pic="http://schemas.openxmlformats.org/drawingml/2006/picture">
+                  <pic:nvPicPr>
+                    <pic:cNvPr id="1" name=""/>
+                    <pic:cNvPicPr/>
+                  </pic:nvPicPr>
+                  <pic:blipFill rotWithShape="1">
+                    <a:blip r:embed="rId14"/>
+                    <a:srcRect b="16085"/>
+                    <a:stretch/>
+                  </pic:blipFill>
+                  <pic:spPr bwMode="auto">
+                    <a:xfrm>
+                      <a:off x="0" y="0"/>
+                      <a:ext cx="4774503" cy="1940116"/>
+                    </a:xfrm>
+                    <a:prstGeom prst="rect">
+                      <a:avLst/>
+                    </a:prstGeom>
+                    <a:ln>
+                      <a:noFill/>
+                    </a:ln>
+                    <a:extLst>
+                      <a:ext uri="{53640926-AAD7-44D8-BBD7-CCE9431645EC}">
+                        <a14:shadowObscured xmlns:a14="http://schemas.microsoft.com/office/drawing/2010/main"/>
+                      </a:ext>
+                    </a:extLst>
+                  </pic:spPr>
+                </pic:pic>
+              </a:graphicData>
+            </a:graphic>
+          </wp:inline>
+        </w:drawing>
+      </w:r>
+    </w:p>
+    <w:p>
+      <w:pPr>
+        <w:pStyle w:val="ListParagraph"/>
+        <w:numPr>
+          <w:ilvl w:val="0"/>
+          <w:numId w:val="3"/>
+        </w:numPr>
+      </w:pPr>
+      <w:r>
+        <w:t>Clicking on a chapter, you will see the materials associated to such chapter</w:t>
+      </w:r>
+      <w:r>
+        <w:t xml:space="preserve"> in a column on the left of the screen</w:t>
+      </w:r>
+      <w:r>
+        <w:t>. Click on the name of an item to open its associated content.</w:t>
+      </w:r>
+    </w:p>
+    <w:p>
+      <w:pPr>
+        <w:jc w:val="center"/>
+      </w:pPr>
+      <w:r>
+        <w:rPr>
+          <w:noProof/>
+        </w:rPr>
+        <w:drawing>
+          <wp:inline distT="0" distB="0" distL="0" distR="0" wp14:anchorId="1E9BD821" wp14:editId="5BBF2987">
+            <wp:extent cx="4856480" cy="3237653"/>
+            <wp:effectExtent l="0" t="0" r="1270" b="1270"/>
+            <wp:docPr id="6" name="Afbeelding 6"/>
+            <wp:cNvGraphicFramePr>
+              <a:graphicFrameLocks xmlns:a="http://schemas.openxmlformats.org/drawingml/2006/main" noChangeAspect="1"/>
+            </wp:cNvGraphicFramePr>
+            <a:graphic xmlns:a="http://schemas.openxmlformats.org/drawingml/2006/main">
+              <a:graphicData uri="http://schemas.openxmlformats.org/drawingml/2006/picture">
+                <pic:pic xmlns:pic="http://schemas.openxmlformats.org/drawingml/2006/picture">
+                  <pic:nvPicPr>
+                    <pic:cNvPr id="1" name=""/>
+                    <pic:cNvPicPr/>
+                  </pic:nvPicPr>
+                  <pic:blipFill>
+                    <a:blip r:embed="rId15"/>
+                    <a:stretch>
+                      <a:fillRect/>
+                    </a:stretch>
+                  </pic:blipFill>
+                  <pic:spPr>
+                    <a:xfrm>
+                      <a:off x="0" y="0"/>
+                      <a:ext cx="4858982" cy="3239321"/>
+                    </a:xfrm>
+                    <a:prstGeom prst="rect">
+                      <a:avLst/>
+                    </a:prstGeom>
+                  </pic:spPr>
+                </pic:pic>
+              </a:graphicData>
+            </a:graphic>
+          </wp:inline>
+        </w:drawing>
+      </w:r>
+    </w:p>
+    <w:p>
+      <w:pPr>
+        <w:pStyle w:val="ListParagraph"/>
+        <w:numPr>
+          <w:ilvl w:val="0"/>
+          <w:numId w:val="3"/>
+        </w:numPr>
+      </w:pPr>
+      <w:r>
+        <w:lastRenderedPageBreak/>
         <w:t xml:space="preserve">A single chapter is </w:t>
       </w:r>
       <w:r>
@@ -513,7 +705,7 @@
     </w:p>
     <w:p>
       <w:pPr>
-        <w:pStyle w:val="Lijstalinea"/>
+        <w:pStyle w:val="ListParagraph"/>
         <w:numPr>
           <w:ilvl w:val="1"/>
           <w:numId w:val="3"/>
@@ -531,7 +723,7 @@
     </w:p>
     <w:p>
       <w:pPr>
-        <w:pStyle w:val="Lijstalinea"/>
+        <w:pStyle w:val="ListParagraph"/>
         <w:numPr>
           <w:ilvl w:val="1"/>
           <w:numId w:val="3"/>
@@ -543,7 +735,7 @@
     </w:p>
     <w:p>
       <w:pPr>
-        <w:pStyle w:val="Lijstalinea"/>
+        <w:pStyle w:val="ListParagraph"/>
         <w:numPr>
           <w:ilvl w:val="2"/>
           <w:numId w:val="3"/>
@@ -558,7 +750,7 @@
     </w:p>
     <w:p>
       <w:pPr>
-        <w:pStyle w:val="Lijstalinea"/>
+        <w:pStyle w:val="ListParagraph"/>
         <w:numPr>
           <w:ilvl w:val="2"/>
           <w:numId w:val="3"/>
@@ -570,7 +762,7 @@
     </w:p>
     <w:p>
       <w:pPr>
-        <w:pStyle w:val="Lijstalinea"/>
+        <w:pStyle w:val="ListParagraph"/>
         <w:numPr>
           <w:ilvl w:val="2"/>
           <w:numId w:val="3"/>
@@ -582,7 +774,7 @@
     </w:p>
     <w:p>
       <w:pPr>
-        <w:pStyle w:val="Lijstalinea"/>
+        <w:pStyle w:val="ListParagraph"/>
         <w:numPr>
           <w:ilvl w:val="0"/>
           <w:numId w:val="3"/>
@@ -594,14 +786,13 @@
     </w:p>
     <w:p>
       <w:pPr>
-        <w:pStyle w:val="Lijstalinea"/>
+        <w:pStyle w:val="ListParagraph"/>
         <w:numPr>
           <w:ilvl w:val="0"/>
           <w:numId w:val="3"/>
         </w:numPr>
       </w:pPr>
       <w:r>
-        <w:lastRenderedPageBreak/>
         <w:t xml:space="preserve">In short, a </w:t>
       </w:r>
       <w:r>
@@ -643,12 +834,12 @@
     </w:p>
     <w:p>
       <w:pPr>
-        <w:pStyle w:val="Lijstalinea"/>
-      </w:pPr>
-    </w:p>
-    <w:p>
-      <w:pPr>
-        <w:pStyle w:val="Lijstalinea"/>
+        <w:pStyle w:val="ListParagraph"/>
+      </w:pPr>
+    </w:p>
+    <w:p>
+      <w:pPr>
+        <w:pStyle w:val="ListParagraph"/>
         <w:jc w:val="center"/>
       </w:pPr>
       <w:r>
@@ -656,7 +847,7 @@
           <w:noProof/>
         </w:rPr>
         <w:drawing>
-          <wp:inline distT="0" distB="0" distL="0" distR="0" wp14:anchorId="292CE7EA" wp14:editId="50070D22">
+          <wp:inline distT="0" distB="0" distL="0" distR="0" wp14:anchorId="4FA8FB15" wp14:editId="20B522B5">
             <wp:extent cx="5322785" cy="1126008"/>
             <wp:effectExtent l="0" t="0" r="0" b="0"/>
             <wp:docPr id="7" name="Afbeelding 7"/>
@@ -671,7 +862,7 @@
                     <pic:cNvPicPr/>
                   </pic:nvPicPr>
                   <pic:blipFill rotWithShape="1">
-                    <a:blip r:embed="rId14"/>
+                    <a:blip r:embed="rId16"/>
                     <a:srcRect t="6976" r="7556" b="10430"/>
                     <a:stretch/>
                   </pic:blipFill>
@@ -701,12 +892,12 @@
     </w:p>
     <w:p>
       <w:pPr>
-        <w:pStyle w:val="Lijstalinea"/>
-      </w:pPr>
-    </w:p>
-    <w:p>
-      <w:pPr>
-        <w:pStyle w:val="Lijstalinea"/>
+        <w:pStyle w:val="ListParagraph"/>
+      </w:pPr>
+    </w:p>
+    <w:p>
+      <w:pPr>
+        <w:pStyle w:val="ListParagraph"/>
       </w:pPr>
       <w:r>
         <w:t>The state on the right</w:t>
@@ -740,12 +931,12 @@
     </w:p>
     <w:p>
       <w:pPr>
-        <w:pStyle w:val="Lijstalinea"/>
-      </w:pPr>
-    </w:p>
-    <w:p>
-      <w:pPr>
-        <w:pStyle w:val="Lijstalinea"/>
+        <w:pStyle w:val="ListParagraph"/>
+      </w:pPr>
+    </w:p>
+    <w:p>
+      <w:pPr>
+        <w:pStyle w:val="ListParagraph"/>
       </w:pPr>
       <w:r>
         <w:t xml:space="preserve">A </w:t>
@@ -774,12 +965,12 @@
     </w:p>
     <w:p>
       <w:pPr>
-        <w:pStyle w:val="Lijstalinea"/>
-      </w:pPr>
-    </w:p>
-    <w:p>
-      <w:pPr>
-        <w:pStyle w:val="Lijstalinea"/>
+        <w:pStyle w:val="ListParagraph"/>
+      </w:pPr>
+    </w:p>
+    <w:p>
+      <w:pPr>
+        <w:pStyle w:val="ListParagraph"/>
         <w:jc w:val="center"/>
       </w:pPr>
       <w:r>
@@ -787,7 +978,7 @@
           <w:noProof/>
         </w:rPr>
         <w:drawing>
-          <wp:inline distT="0" distB="0" distL="0" distR="0" wp14:anchorId="61ABC004" wp14:editId="1630136F">
+          <wp:inline distT="0" distB="0" distL="0" distR="0" wp14:anchorId="60013791" wp14:editId="29BDB043">
             <wp:extent cx="5632450" cy="1280160"/>
             <wp:effectExtent l="0" t="0" r="6350" b="0"/>
             <wp:docPr id="8" name="Afbeelding 8"/>
@@ -802,7 +993,7 @@
                     <pic:cNvPicPr/>
                   </pic:nvPicPr>
                   <pic:blipFill rotWithShape="1">
-                    <a:blip r:embed="rId15"/>
+                    <a:blip r:embed="rId17"/>
                     <a:srcRect t="8504" r="2210" b="38336"/>
                     <a:stretch/>
                   </pic:blipFill>
@@ -832,12 +1023,12 @@
     </w:p>
     <w:p>
       <w:pPr>
-        <w:pStyle w:val="Lijstalinea"/>
-      </w:pPr>
-    </w:p>
-    <w:p>
-      <w:pPr>
-        <w:pStyle w:val="Lijstalinea"/>
+        <w:pStyle w:val="ListParagraph"/>
+      </w:pPr>
+    </w:p>
+    <w:p>
+      <w:pPr>
+        <w:pStyle w:val="ListParagraph"/>
       </w:pPr>
       <w:r>
         <w:t>To see if your code solves the BA, click on “Validate” and you will get feedback</w:t>
@@ -848,7 +1039,7 @@
     </w:p>
     <w:p>
       <w:pPr>
-        <w:pStyle w:val="Lijstalinea"/>
+        <w:pStyle w:val="ListParagraph"/>
       </w:pPr>
       <w:r>
         <w:t>When an assignment is correctly solved (both FA and BA) a “Success!” green message will appear on screen</w:t>
@@ -859,18 +1050,34 @@
     </w:p>
     <w:p>
       <w:pPr>
-        <w:pStyle w:val="Lijstalinea"/>
+        <w:pStyle w:val="ListParagraph"/>
         <w:jc w:val="center"/>
       </w:pPr>
+    </w:p>
+    <w:p>
+      <w:pPr>
+        <w:pStyle w:val="ListParagraph"/>
+      </w:pPr>
+    </w:p>
+    <w:p>
+      <w:pPr>
+        <w:pStyle w:val="ListParagraph"/>
+      </w:pPr>
+    </w:p>
+    <w:p>
+      <w:pPr>
+        <w:pStyle w:val="ListParagraph"/>
+      </w:pPr>
       <w:r>
         <w:rPr>
           <w:noProof/>
         </w:rPr>
+        <w:lastRenderedPageBreak/>
         <w:drawing>
-          <wp:inline distT="0" distB="0" distL="0" distR="0" wp14:anchorId="4DC954A9" wp14:editId="3FC1B8E0">
-            <wp:extent cx="5100555" cy="1998283"/>
-            <wp:effectExtent l="0" t="0" r="5080" b="2540"/>
-            <wp:docPr id="10" name="Afbeelding 10"/>
+          <wp:inline distT="0" distB="0" distL="0" distR="0" wp14:anchorId="6D1FB41B" wp14:editId="744D71BB">
+            <wp:extent cx="5892800" cy="2603500"/>
+            <wp:effectExtent l="19050" t="19050" r="12700" b="25400"/>
+            <wp:docPr id="18" name="Picture 18"/>
             <wp:cNvGraphicFramePr>
               <a:graphicFrameLocks xmlns:a="http://schemas.openxmlformats.org/drawingml/2006/main" noChangeAspect="1"/>
             </wp:cNvGraphicFramePr>
@@ -878,30 +1085,41 @@
               <a:graphicData uri="http://schemas.openxmlformats.org/drawingml/2006/picture">
                 <pic:pic xmlns:pic="http://schemas.openxmlformats.org/drawingml/2006/picture">
                   <pic:nvPicPr>
-                    <pic:cNvPr id="1" name=""/>
-                    <pic:cNvPicPr/>
+                    <pic:cNvPr id="0" name="Picture 4"/>
+                    <pic:cNvPicPr>
+                      <a:picLocks noChangeAspect="1" noChangeArrowheads="1"/>
+                    </pic:cNvPicPr>
                   </pic:nvPicPr>
-                  <pic:blipFill rotWithShape="1">
-                    <a:blip r:embed="rId16"/>
-                    <a:srcRect t="3223" b="10760"/>
-                    <a:stretch/>
+                  <pic:blipFill>
+                    <a:blip r:embed="rId18">
+                      <a:extLst>
+                        <a:ext uri="{28A0092B-C50C-407E-A947-70E740481C1C}">
+                          <a14:useLocalDpi xmlns:a14="http://schemas.microsoft.com/office/drawing/2010/main" val="0"/>
+                        </a:ext>
+                      </a:extLst>
+                    </a:blip>
+                    <a:srcRect/>
+                    <a:stretch>
+                      <a:fillRect/>
+                    </a:stretch>
                   </pic:blipFill>
                   <pic:spPr bwMode="auto">
                     <a:xfrm>
                       <a:off x="0" y="0"/>
-                      <a:ext cx="5141486" cy="2014319"/>
+                      <a:ext cx="5892800" cy="2603500"/>
                     </a:xfrm>
                     <a:prstGeom prst="rect">
                       <a:avLst/>
                     </a:prstGeom>
+                    <a:noFill/>
                     <a:ln>
-                      <a:noFill/>
+                      <a:solidFill>
+                        <a:schemeClr val="accent1"/>
+                      </a:solidFill>
                     </a:ln>
-                    <a:extLst>
-                      <a:ext uri="{53640926-AAD7-44D8-BBD7-CCE9431645EC}">
-                        <a14:shadowObscured xmlns:a14="http://schemas.microsoft.com/office/drawing/2010/main"/>
-                      </a:ext>
-                    </a:extLst>
+                    <a:effectLst>
+                      <a:softEdge rad="63500"/>
+                    </a:effectLst>
                   </pic:spPr>
                 </pic:pic>
               </a:graphicData>
@@ -912,30 +1130,14 @@
     </w:p>
     <w:p>
       <w:pPr>
-        <w:pStyle w:val="Lijstalinea"/>
-      </w:pPr>
-    </w:p>
-    <w:p>
-      <w:pPr>
-        <w:pStyle w:val="Lijstalinea"/>
-      </w:pPr>
-    </w:p>
-    <w:p>
-      <w:pPr>
-        <w:pStyle w:val="Lijstalinea"/>
-      </w:pPr>
-    </w:p>
-    <w:p>
-      <w:pPr>
-        <w:pStyle w:val="Lijstalinea"/>
-      </w:pPr>
-    </w:p>
-    <w:p>
-      <w:pPr>
-        <w:pStyle w:val="Lijstalinea"/>
-      </w:pPr>
-      <w:r>
-        <w:lastRenderedPageBreak/>
+        <w:pStyle w:val="ListParagraph"/>
+      </w:pPr>
+    </w:p>
+    <w:p>
+      <w:pPr>
+        <w:pStyle w:val="ListParagraph"/>
+      </w:pPr>
+      <w:r>
         <w:t>Otherwise, a “Wrong!” red message appears</w:t>
       </w:r>
       <w:r>
@@ -950,17 +1152,6 @@
       <w:r>
         <w:t>:</w:t>
       </w:r>
-    </w:p>
-    <w:p>
-      <w:pPr>
-        <w:pStyle w:val="Lijstalinea"/>
-      </w:pPr>
-    </w:p>
-    <w:p>
-      <w:pPr>
-        <w:pStyle w:val="Lijstalinea"/>
-        <w:jc w:val="center"/>
-      </w:pPr>
       <w:r>
         <w:rPr>
           <w:noProof/>
@@ -968,7 +1159,7 @@
         <mc:AlternateContent>
           <mc:Choice Requires="wps">
             <w:drawing>
-              <wp:anchor distT="0" distB="0" distL="114300" distR="114300" simplePos="0" relativeHeight="251663360" behindDoc="0" locked="0" layoutInCell="1" allowOverlap="1" wp14:anchorId="31A0A16D" wp14:editId="7A5D95CE">
+              <wp:anchor distT="0" distB="0" distL="114300" distR="114300" simplePos="0" relativeHeight="251663360" behindDoc="0" locked="0" layoutInCell="1" allowOverlap="1" wp14:anchorId="5A1111F0" wp14:editId="5BE9F988">
                 <wp:simplePos x="0" y="0"/>
                 <wp:positionH relativeFrom="column">
                   <wp:posOffset>1748144</wp:posOffset>
@@ -1022,7 +1213,7 @@
               </wp:anchor>
             </w:drawing>
           </mc:Choice>
-          <mc:Fallback>
+          <mc:Fallback xmlns:cx2="http://schemas.microsoft.com/office/drawing/2015/10/21/chartex" xmlns:cx3="http://schemas.microsoft.com/office/drawing/2016/5/9/chartex" xmlns:cx4="http://schemas.microsoft.com/office/drawing/2016/5/10/chartex" xmlns:cx5="http://schemas.microsoft.com/office/drawing/2016/5/11/chartex" xmlns:cx6="http://schemas.microsoft.com/office/drawing/2016/5/12/chartex" xmlns:cx7="http://schemas.microsoft.com/office/drawing/2016/5/13/chartex" xmlns:cx8="http://schemas.microsoft.com/office/drawing/2016/5/14/chartex" xmlns:aink="http://schemas.microsoft.com/office/drawing/2016/ink" xmlns:am3d="http://schemas.microsoft.com/office/drawing/2017/model3d" xmlns:w16cid="http://schemas.microsoft.com/office/word/2016/wordml/cid">
             <w:pict>
               <v:oval w14:anchorId="4AB4AA58" id="Ovaal 14" o:spid="_x0000_s1026" style="position:absolute;margin-left:137.65pt;margin-top:63.25pt;width:3.75pt;height:6.65pt;z-index:251663360;visibility:visible;mso-wrap-style:square;mso-wrap-distance-left:9pt;mso-wrap-distance-top:0;mso-wrap-distance-right:9pt;mso-wrap-distance-bottom:0;mso-position-horizontal:absolute;mso-position-horizontal-relative:text;mso-position-vertical:absolute;mso-position-vertical-relative:text;v-text-anchor:middle" o:gfxdata="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" fillcolor="#4472c4 [3204]" strokecolor="#1f3763 [1604]" strokeweight="1pt">
                 <v:stroke joinstyle="miter"/>
@@ -1038,7 +1229,7 @@
         <mc:AlternateContent>
           <mc:Choice Requires="wps">
             <w:drawing>
-              <wp:anchor distT="0" distB="0" distL="114300" distR="114300" simplePos="0" relativeHeight="251661312" behindDoc="0" locked="0" layoutInCell="1" allowOverlap="1" wp14:anchorId="31A0A16D" wp14:editId="7A5D95CE">
+              <wp:anchor distT="0" distB="0" distL="114300" distR="114300" simplePos="0" relativeHeight="251661312" behindDoc="0" locked="0" layoutInCell="1" allowOverlap="1" wp14:anchorId="3A16ABFA" wp14:editId="12D059EF">
                 <wp:simplePos x="0" y="0"/>
                 <wp:positionH relativeFrom="column">
                   <wp:posOffset>1822142</wp:posOffset>
@@ -1092,7 +1283,7 @@
               </wp:anchor>
             </w:drawing>
           </mc:Choice>
-          <mc:Fallback>
+          <mc:Fallback xmlns:cx2="http://schemas.microsoft.com/office/drawing/2015/10/21/chartex" xmlns:cx3="http://schemas.microsoft.com/office/drawing/2016/5/9/chartex" xmlns:cx4="http://schemas.microsoft.com/office/drawing/2016/5/10/chartex" xmlns:cx5="http://schemas.microsoft.com/office/drawing/2016/5/11/chartex" xmlns:cx6="http://schemas.microsoft.com/office/drawing/2016/5/12/chartex" xmlns:cx7="http://schemas.microsoft.com/office/drawing/2016/5/13/chartex" xmlns:cx8="http://schemas.microsoft.com/office/drawing/2016/5/14/chartex" xmlns:aink="http://schemas.microsoft.com/office/drawing/2016/ink" xmlns:am3d="http://schemas.microsoft.com/office/drawing/2017/model3d" xmlns:w16cid="http://schemas.microsoft.com/office/word/2016/wordml/cid">
             <w:pict>
               <v:oval w14:anchorId="178EBD6F" id="Ovaal 13" o:spid="_x0000_s1026" style="position:absolute;margin-left:143.5pt;margin-top:49.95pt;width:3.75pt;height:6.65pt;z-index:251661312;visibility:visible;mso-wrap-style:square;mso-wrap-distance-left:9pt;mso-wrap-distance-top:0;mso-wrap-distance-right:9pt;mso-wrap-distance-bottom:0;mso-position-horizontal:absolute;mso-position-horizontal-relative:text;mso-position-vertical:absolute;mso-position-vertical-relative:text;v-text-anchor:middle" o:gfxdata="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" fillcolor="#4472c4 [3204]" strokecolor="#1f3763 [1604]" strokeweight="1pt">
                 <v:stroke joinstyle="miter"/>
@@ -1108,7 +1299,7 @@
         <mc:AlternateContent>
           <mc:Choice Requires="wps">
             <w:drawing>
-              <wp:anchor distT="0" distB="0" distL="114300" distR="114300" simplePos="0" relativeHeight="251659264" behindDoc="0" locked="0" layoutInCell="1" allowOverlap="1">
+              <wp:anchor distT="0" distB="0" distL="114300" distR="114300" simplePos="0" relativeHeight="251659264" behindDoc="0" locked="0" layoutInCell="1" allowOverlap="1" wp14:anchorId="5E16DD92" wp14:editId="2E3F0946">
                 <wp:simplePos x="0" y="0"/>
                 <wp:positionH relativeFrom="column">
                   <wp:posOffset>1848691</wp:posOffset>
@@ -1162,7 +1353,7 @@
               </wp:anchor>
             </w:drawing>
           </mc:Choice>
-          <mc:Fallback>
+          <mc:Fallback xmlns:cx2="http://schemas.microsoft.com/office/drawing/2015/10/21/chartex" xmlns:cx3="http://schemas.microsoft.com/office/drawing/2016/5/9/chartex" xmlns:cx4="http://schemas.microsoft.com/office/drawing/2016/5/10/chartex" xmlns:cx5="http://schemas.microsoft.com/office/drawing/2016/5/11/chartex" xmlns:cx6="http://schemas.microsoft.com/office/drawing/2016/5/12/chartex" xmlns:cx7="http://schemas.microsoft.com/office/drawing/2016/5/13/chartex" xmlns:cx8="http://schemas.microsoft.com/office/drawing/2016/5/14/chartex" xmlns:aink="http://schemas.microsoft.com/office/drawing/2016/ink" xmlns:am3d="http://schemas.microsoft.com/office/drawing/2017/model3d" xmlns:w16cid="http://schemas.microsoft.com/office/word/2016/wordml/cid">
             <w:pict>
               <v:oval w14:anchorId="29D93526" id="Ovaal 12" o:spid="_x0000_s1026" style="position:absolute;margin-left:145.55pt;margin-top:35.35pt;width:3.75pt;height:6.65pt;z-index:251659264;visibility:visible;mso-wrap-style:square;mso-wrap-distance-left:9pt;mso-wrap-distance-top:0;mso-wrap-distance-right:9pt;mso-wrap-distance-bottom:0;mso-position-horizontal:absolute;mso-position-horizontal-relative:text;mso-position-vertical:absolute;mso-position-vertical-relative:text;v-text-anchor:middle" o:gfxdata="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" fillcolor="#4472c4 [3204]" strokecolor="#1f3763 [1604]" strokeweight="1pt">
                 <v:stroke joinstyle="miter"/>
@@ -1171,15 +1362,20 @@
           </mc:Fallback>
         </mc:AlternateContent>
       </w:r>
+    </w:p>
+    <w:p>
+      <w:pPr>
+        <w:pStyle w:val="ListParagraph"/>
+      </w:pPr>
       <w:r>
         <w:rPr>
           <w:noProof/>
         </w:rPr>
         <w:drawing>
-          <wp:inline distT="0" distB="0" distL="0" distR="0" wp14:anchorId="41A92B1C" wp14:editId="15CF1741">
-            <wp:extent cx="5275445" cy="1412021"/>
-            <wp:effectExtent l="0" t="0" r="1905" b="0"/>
-            <wp:docPr id="9" name="Afbeelding 9"/>
+          <wp:inline distT="0" distB="0" distL="0" distR="0" wp14:anchorId="43539719" wp14:editId="78D87DA9">
+            <wp:extent cx="5709563" cy="1936750"/>
+            <wp:effectExtent l="0" t="0" r="5715" b="6350"/>
+            <wp:docPr id="19" name="Picture 19"/>
             <wp:cNvGraphicFramePr>
               <a:graphicFrameLocks xmlns:a="http://schemas.openxmlformats.org/drawingml/2006/main" noChangeAspect="1"/>
             </wp:cNvGraphicFramePr>
@@ -1187,30 +1383,36 @@
               <a:graphicData uri="http://schemas.openxmlformats.org/drawingml/2006/picture">
                 <pic:pic xmlns:pic="http://schemas.openxmlformats.org/drawingml/2006/picture">
                   <pic:nvPicPr>
-                    <pic:cNvPr id="1" name=""/>
-                    <pic:cNvPicPr/>
+                    <pic:cNvPr id="0" name="Picture 5"/>
+                    <pic:cNvPicPr>
+                      <a:picLocks noChangeAspect="1" noChangeArrowheads="1"/>
+                    </pic:cNvPicPr>
                   </pic:nvPicPr>
-                  <pic:blipFill rotWithShape="1">
-                    <a:blip r:embed="rId17"/>
-                    <a:srcRect r="4635" b="22708"/>
-                    <a:stretch/>
+                  <pic:blipFill>
+                    <a:blip r:embed="rId19">
+                      <a:extLst>
+                        <a:ext uri="{28A0092B-C50C-407E-A947-70E740481C1C}">
+                          <a14:useLocalDpi xmlns:a14="http://schemas.microsoft.com/office/drawing/2010/main" val="0"/>
+                        </a:ext>
+                      </a:extLst>
+                    </a:blip>
+                    <a:srcRect/>
+                    <a:stretch>
+                      <a:fillRect/>
+                    </a:stretch>
                   </pic:blipFill>
                   <pic:spPr bwMode="auto">
                     <a:xfrm>
                       <a:off x="0" y="0"/>
-                      <a:ext cx="5293111" cy="1416749"/>
+                      <a:ext cx="5717936" cy="1939590"/>
                     </a:xfrm>
                     <a:prstGeom prst="rect">
                       <a:avLst/>
                     </a:prstGeom>
+                    <a:noFill/>
                     <a:ln>
                       <a:noFill/>
                     </a:ln>
-                    <a:extLst>
-                      <a:ext uri="{53640926-AAD7-44D8-BBD7-CCE9431645EC}">
-                        <a14:shadowObscured xmlns:a14="http://schemas.microsoft.com/office/drawing/2010/main"/>
-                      </a:ext>
-                    </a:extLst>
                   </pic:spPr>
                 </pic:pic>
               </a:graphicData>
@@ -1221,12 +1423,12 @@
     </w:p>
     <w:p>
       <w:pPr>
-        <w:pStyle w:val="Lijstalinea"/>
-      </w:pPr>
-    </w:p>
-    <w:p>
-      <w:pPr>
-        <w:pStyle w:val="Lijstalinea"/>
+        <w:pStyle w:val="ListParagraph"/>
+      </w:pPr>
+    </w:p>
+    <w:p>
+      <w:pPr>
+        <w:pStyle w:val="ListParagraph"/>
       </w:pPr>
       <w:r>
         <w:t xml:space="preserve">The round icon close to the assignment name </w:t>
@@ -1257,13 +1459,12 @@
       <w:pPr>
         <w:jc w:val="center"/>
       </w:pPr>
-      <w:bookmarkStart w:id="0" w:name="_GoBack"/>
       <w:r>
         <w:rPr>
           <w:noProof/>
         </w:rPr>
         <w:drawing>
-          <wp:inline distT="0" distB="0" distL="0" distR="0" wp14:anchorId="10BFCFAA" wp14:editId="599266FD">
+          <wp:inline distT="0" distB="0" distL="0" distR="0" wp14:anchorId="2459A599" wp14:editId="1E3292F6">
             <wp:extent cx="2087791" cy="1508125"/>
             <wp:effectExtent l="0" t="0" r="8255" b="0"/>
             <wp:docPr id="11" name="Afbeelding 11"/>
@@ -1278,7 +1479,7 @@
                     <pic:cNvPicPr/>
                   </pic:nvPicPr>
                   <pic:blipFill rotWithShape="1">
-                    <a:blip r:embed="rId18"/>
+                    <a:blip r:embed="rId20"/>
                     <a:srcRect r="8102"/>
                     <a:stretch/>
                   </pic:blipFill>
@@ -1305,11 +1506,10 @@
           </wp:inline>
         </w:drawing>
       </w:r>
-      <w:bookmarkEnd w:id="0"/>
     </w:p>
     <w:sectPr>
       <w:pgSz w:w="11906" w:h="16838"/>
-      <w:pgMar w:top="1417" w:right="1417" w:bottom="1417" w:left="1417" w:header="708" w:footer="708" w:gutter="0"/>
+      <w:pgMar w:top="1134" w:right="1134" w:bottom="1134" w:left="1134" w:header="709" w:footer="709" w:gutter="0"/>
       <w:cols w:space="708"/>
       <w:docGrid w:linePitch="360"/>
     </w:sectPr>
@@ -1317,8 +1517,45 @@
 </w:document>
 </file>
 
+<file path=word/comments.xml><?xml version="1.0" encoding="utf-8"?>
+<w:comments xmlns:wpc="http://schemas.microsoft.com/office/word/2010/wordprocessingCanvas" xmlns:cx="http://schemas.microsoft.com/office/drawing/2014/chartex" xmlns:cx1="http://schemas.microsoft.com/office/drawing/2015/9/8/chartex" xmlns:mc="http://schemas.openxmlformats.org/markup-compatibility/2006" xmlns:o="urn:schemas-microsoft-com:office:office" xmlns:r="http://schemas.openxmlformats.org/officeDocument/2006/relationships" xmlns:m="http://schemas.openxmlformats.org/officeDocument/2006/math" xmlns:v="urn:schemas-microsoft-com:vml" xmlns:wp14="http://schemas.microsoft.com/office/word/2010/wordprocessingDrawing" xmlns:wp="http://schemas.openxmlformats.org/drawingml/2006/wordprocessingDrawing" xmlns:w10="urn:schemas-microsoft-com:office:word" xmlns:w="http://schemas.openxmlformats.org/wordprocessingml/2006/main" xmlns:w14="http://schemas.microsoft.com/office/word/2010/wordml" xmlns:w15="http://schemas.microsoft.com/office/word/2012/wordml" xmlns:w16se="http://schemas.microsoft.com/office/word/2015/wordml/symex" xmlns:wpg="http://schemas.microsoft.com/office/word/2010/wordprocessingGroup" xmlns:wpi="http://schemas.microsoft.com/office/word/2010/wordprocessingInk" xmlns:wne="http://schemas.microsoft.com/office/word/2006/wordml" xmlns:wps="http://schemas.microsoft.com/office/word/2010/wordprocessingShape" mc:Ignorable="w14 w15 w16se wp14">
+  <w:comment w:id="0" w:author="Caldas Magalhaes, J." w:date="2018-09-07T14:09:00Z" w:initials="CaldJ">
+    <w:p>
+      <w:pPr>
+        <w:pStyle w:val="CommentText"/>
+      </w:pPr>
+      <w:r>
+        <w:rPr>
+          <w:rStyle w:val="CommentReference"/>
+        </w:rPr>
+        <w:annotationRef/>
+      </w:r>
+      <w:r>
+        <w:t xml:space="preserve">We need to add the link to the </w:t>
+      </w:r>
+      <w:proofErr w:type="spellStart"/>
+      <w:r>
+        <w:t>linux</w:t>
+      </w:r>
+      <w:proofErr w:type="spellEnd"/>
+      <w:r>
+        <w:t xml:space="preserve"> and mac version, when these versions are available online</w:t>
+      </w:r>
+      <w:bookmarkStart w:id="1" w:name="_GoBack"/>
+      <w:bookmarkEnd w:id="1"/>
+    </w:p>
+  </w:comment>
+</w:comments>
+</file>
+
+<file path=word/commentsExtended.xml><?xml version="1.0" encoding="utf-8"?>
+<w15:commentsEx xmlns:wpc="http://schemas.microsoft.com/office/word/2010/wordprocessingCanvas" xmlns:cx="http://schemas.microsoft.com/office/drawing/2014/chartex" xmlns:cx1="http://schemas.microsoft.com/office/drawing/2015/9/8/chartex" xmlns:mc="http://schemas.openxmlformats.org/markup-compatibility/2006" xmlns:o="urn:schemas-microsoft-com:office:office" xmlns:r="http://schemas.openxmlformats.org/officeDocument/2006/relationships" xmlns:m="http://schemas.openxmlformats.org/officeDocument/2006/math" xmlns:v="urn:schemas-microsoft-com:vml" xmlns:wp14="http://schemas.microsoft.com/office/word/2010/wordprocessingDrawing" xmlns:wp="http://schemas.openxmlformats.org/drawingml/2006/wordprocessingDrawing" xmlns:w10="urn:schemas-microsoft-com:office:word" xmlns:w="http://schemas.openxmlformats.org/wordprocessingml/2006/main" xmlns:w14="http://schemas.microsoft.com/office/word/2010/wordml" xmlns:w15="http://schemas.microsoft.com/office/word/2012/wordml" xmlns:w16se="http://schemas.microsoft.com/office/word/2015/wordml/symex" xmlns:wpg="http://schemas.microsoft.com/office/word/2010/wordprocessingGroup" xmlns:wpi="http://schemas.microsoft.com/office/word/2010/wordprocessingInk" xmlns:wne="http://schemas.microsoft.com/office/word/2006/wordml" xmlns:wps="http://schemas.microsoft.com/office/word/2010/wordprocessingShape" mc:Ignorable="w14 w15 w16se wp14">
+  <w15:commentEx w15:paraId="50DC4457" w15:done="0"/>
+</w15:commentsEx>
+</file>
+
 <file path=word/numbering.xml><?xml version="1.0" encoding="utf-8"?>
-<w:numbering xmlns:wpc="http://schemas.microsoft.com/office/word/2010/wordprocessingCanvas" xmlns:cx="http://schemas.microsoft.com/office/drawing/2014/chartex" xmlns:cx1="http://schemas.microsoft.com/office/drawing/2015/9/8/chartex" xmlns:cx2="http://schemas.microsoft.com/office/drawing/2015/10/21/chartex" xmlns:cx3="http://schemas.microsoft.com/office/drawing/2016/5/9/chartex" xmlns:cx4="http://schemas.microsoft.com/office/drawing/2016/5/10/chartex" xmlns:cx5="http://schemas.microsoft.com/office/drawing/2016/5/11/chartex" xmlns:cx6="http://schemas.microsoft.com/office/drawing/2016/5/12/chartex" xmlns:cx7="http://schemas.microsoft.com/office/drawing/2016/5/13/chartex" xmlns:cx8="http://schemas.microsoft.com/office/drawing/2016/5/14/chartex" xmlns:mc="http://schemas.openxmlformats.org/markup-compatibility/2006" xmlns:aink="http://schemas.microsoft.com/office/drawing/2016/ink" xmlns:am3d="http://schemas.microsoft.com/office/drawing/2017/model3d" xmlns:o="urn:schemas-microsoft-com:office:office" xmlns:r="http://schemas.openxmlformats.org/officeDocument/2006/relationships" xmlns:m="http://schemas.openxmlformats.org/officeDocument/2006/math" xmlns:v="urn:schemas-microsoft-com:vml" xmlns:wp14="http://schemas.microsoft.com/office/word/2010/wordprocessingDrawing" xmlns:wp="http://schemas.openxmlformats.org/drawingml/2006/wordprocessingDrawing" xmlns:w10="urn:schemas-microsoft-com:office:word" xmlns:w="http://schemas.openxmlformats.org/wordprocessingml/2006/main" xmlns:w14="http://schemas.microsoft.com/office/word/2010/wordml" xmlns:w15="http://schemas.microsoft.com/office/word/2012/wordml" xmlns:w16cid="http://schemas.microsoft.com/office/word/2016/wordml/cid" xmlns:w16se="http://schemas.microsoft.com/office/word/2015/wordml/symex" xmlns:wpg="http://schemas.microsoft.com/office/word/2010/wordprocessingGroup" xmlns:wpi="http://schemas.microsoft.com/office/word/2010/wordprocessingInk" xmlns:wne="http://schemas.microsoft.com/office/word/2006/wordml" xmlns:wps="http://schemas.microsoft.com/office/word/2010/wordprocessingShape" mc:Ignorable="w14 w15 w16se w16cid wp14">
+<w:numbering xmlns:wpc="http://schemas.microsoft.com/office/word/2010/wordprocessingCanvas" xmlns:cx="http://schemas.microsoft.com/office/drawing/2014/chartex" xmlns:cx1="http://schemas.microsoft.com/office/drawing/2015/9/8/chartex" xmlns:mc="http://schemas.openxmlformats.org/markup-compatibility/2006" xmlns:o="urn:schemas-microsoft-com:office:office" xmlns:r="http://schemas.openxmlformats.org/officeDocument/2006/relationships" xmlns:m="http://schemas.openxmlformats.org/officeDocument/2006/math" xmlns:v="urn:schemas-microsoft-com:vml" xmlns:wp14="http://schemas.microsoft.com/office/word/2010/wordprocessingDrawing" xmlns:wp="http://schemas.openxmlformats.org/drawingml/2006/wordprocessingDrawing" xmlns:w10="urn:schemas-microsoft-com:office:word" xmlns:w="http://schemas.openxmlformats.org/wordprocessingml/2006/main" xmlns:w14="http://schemas.microsoft.com/office/word/2010/wordml" xmlns:w15="http://schemas.microsoft.com/office/word/2012/wordml" xmlns:w16se="http://schemas.microsoft.com/office/word/2015/wordml/symex" xmlns:wpg="http://schemas.microsoft.com/office/word/2010/wordprocessingGroup" xmlns:wpi="http://schemas.microsoft.com/office/word/2010/wordprocessingInk" xmlns:wne="http://schemas.microsoft.com/office/word/2006/wordml" xmlns:wps="http://schemas.microsoft.com/office/word/2010/wordprocessingShape" mc:Ignorable="w14 w15 w16se wp14">
   <w:abstractNum w:abstractNumId="0" w15:restartNumberingAfterBreak="0">
     <w:nsid w:val="0E034A53"/>
     <w:multiLevelType w:val="hybridMultilevel"/>
@@ -1670,8 +1907,16 @@
 </w:numbering>
 </file>
 
+<file path=word/people.xml><?xml version="1.0" encoding="utf-8"?>
+<w15:people xmlns:wpc="http://schemas.microsoft.com/office/word/2010/wordprocessingCanvas" xmlns:cx="http://schemas.microsoft.com/office/drawing/2014/chartex" xmlns:cx1="http://schemas.microsoft.com/office/drawing/2015/9/8/chartex" xmlns:mc="http://schemas.openxmlformats.org/markup-compatibility/2006" xmlns:o="urn:schemas-microsoft-com:office:office" xmlns:r="http://schemas.openxmlformats.org/officeDocument/2006/relationships" xmlns:m="http://schemas.openxmlformats.org/officeDocument/2006/math" xmlns:v="urn:schemas-microsoft-com:vml" xmlns:wp14="http://schemas.microsoft.com/office/word/2010/wordprocessingDrawing" xmlns:wp="http://schemas.openxmlformats.org/drawingml/2006/wordprocessingDrawing" xmlns:w10="urn:schemas-microsoft-com:office:word" xmlns:w="http://schemas.openxmlformats.org/wordprocessingml/2006/main" xmlns:w14="http://schemas.microsoft.com/office/word/2010/wordml" xmlns:w15="http://schemas.microsoft.com/office/word/2012/wordml" xmlns:w16se="http://schemas.microsoft.com/office/word/2015/wordml/symex" xmlns:wpg="http://schemas.microsoft.com/office/word/2010/wordprocessingGroup" xmlns:wpi="http://schemas.microsoft.com/office/word/2010/wordprocessingInk" xmlns:wne="http://schemas.microsoft.com/office/word/2006/wordml" xmlns:wps="http://schemas.microsoft.com/office/word/2010/wordprocessingShape" mc:Ignorable="w14 w15 w16se wp14">
+  <w15:person w15:author="Caldas Magalhaes, J.">
+    <w15:presenceInfo w15:providerId="None" w15:userId="Caldas Magalhaes, J."/>
+  </w15:person>
+</w15:people>
+</file>
+
 <file path=word/styles.xml><?xml version="1.0" encoding="utf-8"?>
-<w:styles xmlns:mc="http://schemas.openxmlformats.org/markup-compatibility/2006" xmlns:r="http://schemas.openxmlformats.org/officeDocument/2006/relationships" xmlns:w="http://schemas.openxmlformats.org/wordprocessingml/2006/main" xmlns:w14="http://schemas.microsoft.com/office/word/2010/wordml" xmlns:w15="http://schemas.microsoft.com/office/word/2012/wordml" xmlns:w16cid="http://schemas.microsoft.com/office/word/2016/wordml/cid" xmlns:w16se="http://schemas.microsoft.com/office/word/2015/wordml/symex" mc:Ignorable="w14 w15 w16se w16cid">
+<w:styles xmlns:mc="http://schemas.openxmlformats.org/markup-compatibility/2006" xmlns:r="http://schemas.openxmlformats.org/officeDocument/2006/relationships" xmlns:w="http://schemas.openxmlformats.org/wordprocessingml/2006/main" xmlns:w14="http://schemas.microsoft.com/office/word/2010/wordml" xmlns:w15="http://schemas.microsoft.com/office/word/2012/wordml" xmlns:w16se="http://schemas.microsoft.com/office/word/2015/wordml/symex" mc:Ignorable="w14 w15 w16se">
   <w:docDefaults>
     <w:rPrDefault>
       <w:rPr>
@@ -1687,7 +1932,7 @@
       </w:pPr>
     </w:pPrDefault>
   </w:docDefaults>
-  <w:latentStyles w:defLockedState="0" w:defUIPriority="99" w:defSemiHidden="0" w:defUnhideWhenUsed="0" w:defQFormat="0" w:count="375">
+  <w:latentStyles w:defLockedState="0" w:defUIPriority="99" w:defSemiHidden="0" w:defUnhideWhenUsed="0" w:defQFormat="0" w:count="371">
     <w:lsdException w:name="Normal" w:uiPriority="0" w:qFormat="1"/>
     <w:lsdException w:name="heading 1" w:uiPriority="9" w:qFormat="1"/>
     <w:lsdException w:name="heading 2" w:semiHidden="1" w:uiPriority="9" w:unhideWhenUsed="1" w:qFormat="1"/>
@@ -2059,23 +2304,19 @@
     <w:lsdException w:name="List Table 5 Dark Accent 6" w:uiPriority="50"/>
     <w:lsdException w:name="List Table 6 Colorful Accent 6" w:uiPriority="51"/>
     <w:lsdException w:name="List Table 7 Colorful Accent 6" w:uiPriority="52"/>
-    <w:lsdException w:name="Mention" w:semiHidden="1" w:unhideWhenUsed="1"/>
-    <w:lsdException w:name="Smart Hyperlink" w:semiHidden="1" w:unhideWhenUsed="1"/>
-    <w:lsdException w:name="Hashtag" w:semiHidden="1" w:unhideWhenUsed="1"/>
-    <w:lsdException w:name="Unresolved Mention" w:semiHidden="1" w:unhideWhenUsed="1"/>
   </w:latentStyles>
-  <w:style w:type="paragraph" w:default="1" w:styleId="Standaard">
+  <w:style w:type="paragraph" w:default="1" w:styleId="Normal">
     <w:name w:val="Normal"/>
     <w:qFormat/>
     <w:rPr>
       <w:lang w:val="en-US"/>
     </w:rPr>
   </w:style>
-  <w:style w:type="paragraph" w:styleId="Kop1">
+  <w:style w:type="paragraph" w:styleId="Heading1">
     <w:name w:val="heading 1"/>
-    <w:basedOn w:val="Standaard"/>
-    <w:next w:val="Standaard"/>
-    <w:link w:val="Kop1Char"/>
+    <w:basedOn w:val="Normal"/>
+    <w:next w:val="Normal"/>
+    <w:link w:val="Heading1Char"/>
     <w:uiPriority w:val="9"/>
     <w:qFormat/>
     <w:rsid w:val="00BF0EFA"/>
@@ -2092,13 +2333,13 @@
       <w:szCs w:val="32"/>
     </w:rPr>
   </w:style>
-  <w:style w:type="character" w:default="1" w:styleId="Standaardalinea-lettertype">
+  <w:style w:type="character" w:default="1" w:styleId="DefaultParagraphFont">
     <w:name w:val="Default Paragraph Font"/>
     <w:uiPriority w:val="1"/>
     <w:semiHidden/>
     <w:unhideWhenUsed/>
   </w:style>
-  <w:style w:type="table" w:default="1" w:styleId="Standaardtabel">
+  <w:style w:type="table" w:default="1" w:styleId="TableNormal">
     <w:name w:val="Normal Table"/>
     <w:uiPriority w:val="99"/>
     <w:semiHidden/>
@@ -2113,17 +2354,17 @@
       </w:tblCellMar>
     </w:tblPr>
   </w:style>
-  <w:style w:type="numbering" w:default="1" w:styleId="Geenlijst">
+  <w:style w:type="numbering" w:default="1" w:styleId="NoList">
     <w:name w:val="No List"/>
     <w:uiPriority w:val="99"/>
     <w:semiHidden/>
     <w:unhideWhenUsed/>
   </w:style>
-  <w:style w:type="paragraph" w:styleId="Titel">
+  <w:style w:type="paragraph" w:styleId="Title">
     <w:name w:val="Title"/>
-    <w:basedOn w:val="Standaard"/>
-    <w:next w:val="Standaard"/>
-    <w:link w:val="TitelChar"/>
+    <w:basedOn w:val="Normal"/>
+    <w:next w:val="Normal"/>
+    <w:link w:val="TitleChar"/>
     <w:uiPriority w:val="10"/>
     <w:qFormat/>
     <w:rsid w:val="00BF0EFA"/>
@@ -2139,10 +2380,10 @@
       <w:szCs w:val="56"/>
     </w:rPr>
   </w:style>
-  <w:style w:type="character" w:customStyle="1" w:styleId="TitelChar">
-    <w:name w:val="Titel Char"/>
-    <w:basedOn w:val="Standaardalinea-lettertype"/>
-    <w:link w:val="Titel"/>
+  <w:style w:type="character" w:customStyle="1" w:styleId="TitleChar">
+    <w:name w:val="Title Char"/>
+    <w:basedOn w:val="DefaultParagraphFont"/>
+    <w:link w:val="Title"/>
     <w:uiPriority w:val="10"/>
     <w:rsid w:val="00BF0EFA"/>
     <w:rPr>
@@ -2154,10 +2395,10 @@
       <w:lang w:val="en-US"/>
     </w:rPr>
   </w:style>
-  <w:style w:type="character" w:customStyle="1" w:styleId="Kop1Char">
-    <w:name w:val="Kop 1 Char"/>
-    <w:basedOn w:val="Standaardalinea-lettertype"/>
-    <w:link w:val="Kop1"/>
+  <w:style w:type="character" w:customStyle="1" w:styleId="Heading1Char">
+    <w:name w:val="Heading 1 Char"/>
+    <w:basedOn w:val="DefaultParagraphFont"/>
+    <w:link w:val="Heading1"/>
     <w:uiPriority w:val="9"/>
     <w:rsid w:val="00BF0EFA"/>
     <w:rPr>
@@ -2168,9 +2409,9 @@
       <w:lang w:val="en-US"/>
     </w:rPr>
   </w:style>
-  <w:style w:type="paragraph" w:styleId="Lijstalinea">
+  <w:style w:type="paragraph" w:styleId="ListParagraph">
     <w:name w:val="List Paragraph"/>
-    <w:basedOn w:val="Standaard"/>
+    <w:basedOn w:val="Normal"/>
     <w:uiPriority w:val="34"/>
     <w:qFormat/>
     <w:rsid w:val="00BF0EFA"/>
@@ -2181,7 +2422,7 @@
   </w:style>
   <w:style w:type="character" w:styleId="Hyperlink">
     <w:name w:val="Hyperlink"/>
-    <w:basedOn w:val="Standaardalinea-lettertype"/>
+    <w:basedOn w:val="DefaultParagraphFont"/>
     <w:uiPriority w:val="99"/>
     <w:unhideWhenUsed/>
     <w:rsid w:val="00BF0EFA"/>
@@ -2190,9 +2431,9 @@
       <w:u w:val="single"/>
     </w:rPr>
   </w:style>
-  <w:style w:type="character" w:styleId="Onopgelostemelding">
+  <w:style w:type="character" w:customStyle="1" w:styleId="UnresolvedMention">
     <w:name w:val="Unresolved Mention"/>
-    <w:basedOn w:val="Standaardalinea-lettertype"/>
+    <w:basedOn w:val="DefaultParagraphFont"/>
     <w:uiPriority w:val="99"/>
     <w:semiHidden/>
     <w:unhideWhenUsed/>
@@ -2200,6 +2441,107 @@
     <w:rPr>
       <w:color w:val="605E5C"/>
       <w:shd w:val="clear" w:color="auto" w:fill="E1DFDD"/>
+    </w:rPr>
+  </w:style>
+  <w:style w:type="character" w:styleId="CommentReference">
+    <w:name w:val="annotation reference"/>
+    <w:basedOn w:val="DefaultParagraphFont"/>
+    <w:uiPriority w:val="99"/>
+    <w:semiHidden/>
+    <w:unhideWhenUsed/>
+    <w:rsid w:val="00544D2D"/>
+    <w:rPr>
+      <w:sz w:val="16"/>
+      <w:szCs w:val="16"/>
+    </w:rPr>
+  </w:style>
+  <w:style w:type="paragraph" w:styleId="CommentText">
+    <w:name w:val="annotation text"/>
+    <w:basedOn w:val="Normal"/>
+    <w:link w:val="CommentTextChar"/>
+    <w:uiPriority w:val="99"/>
+    <w:semiHidden/>
+    <w:unhideWhenUsed/>
+    <w:rsid w:val="00544D2D"/>
+    <w:pPr>
+      <w:spacing w:line="240" w:lineRule="auto"/>
+    </w:pPr>
+    <w:rPr>
+      <w:sz w:val="20"/>
+      <w:szCs w:val="20"/>
+    </w:rPr>
+  </w:style>
+  <w:style w:type="character" w:customStyle="1" w:styleId="CommentTextChar">
+    <w:name w:val="Comment Text Char"/>
+    <w:basedOn w:val="DefaultParagraphFont"/>
+    <w:link w:val="CommentText"/>
+    <w:uiPriority w:val="99"/>
+    <w:semiHidden/>
+    <w:rsid w:val="00544D2D"/>
+    <w:rPr>
+      <w:sz w:val="20"/>
+      <w:szCs w:val="20"/>
+      <w:lang w:val="en-US"/>
+    </w:rPr>
+  </w:style>
+  <w:style w:type="paragraph" w:styleId="CommentSubject">
+    <w:name w:val="annotation subject"/>
+    <w:basedOn w:val="CommentText"/>
+    <w:next w:val="CommentText"/>
+    <w:link w:val="CommentSubjectChar"/>
+    <w:uiPriority w:val="99"/>
+    <w:semiHidden/>
+    <w:unhideWhenUsed/>
+    <w:rsid w:val="00544D2D"/>
+    <w:rPr>
+      <w:b/>
+      <w:bCs/>
+    </w:rPr>
+  </w:style>
+  <w:style w:type="character" w:customStyle="1" w:styleId="CommentSubjectChar">
+    <w:name w:val="Comment Subject Char"/>
+    <w:basedOn w:val="CommentTextChar"/>
+    <w:link w:val="CommentSubject"/>
+    <w:uiPriority w:val="99"/>
+    <w:semiHidden/>
+    <w:rsid w:val="00544D2D"/>
+    <w:rPr>
+      <w:b/>
+      <w:bCs/>
+      <w:sz w:val="20"/>
+      <w:szCs w:val="20"/>
+      <w:lang w:val="en-US"/>
+    </w:rPr>
+  </w:style>
+  <w:style w:type="paragraph" w:styleId="BalloonText">
+    <w:name w:val="Balloon Text"/>
+    <w:basedOn w:val="Normal"/>
+    <w:link w:val="BalloonTextChar"/>
+    <w:uiPriority w:val="99"/>
+    <w:semiHidden/>
+    <w:unhideWhenUsed/>
+    <w:rsid w:val="00544D2D"/>
+    <w:pPr>
+      <w:spacing w:after="0" w:line="240" w:lineRule="auto"/>
+    </w:pPr>
+    <w:rPr>
+      <w:rFonts w:ascii="Segoe UI" w:hAnsi="Segoe UI" w:cs="Segoe UI"/>
+      <w:sz w:val="18"/>
+      <w:szCs w:val="18"/>
+    </w:rPr>
+  </w:style>
+  <w:style w:type="character" w:customStyle="1" w:styleId="BalloonTextChar">
+    <w:name w:val="Balloon Text Char"/>
+    <w:basedOn w:val="DefaultParagraphFont"/>
+    <w:link w:val="BalloonText"/>
+    <w:uiPriority w:val="99"/>
+    <w:semiHidden/>
+    <w:rsid w:val="00544D2D"/>
+    <w:rPr>
+      <w:rFonts w:ascii="Segoe UI" w:hAnsi="Segoe UI" w:cs="Segoe UI"/>
+      <w:sz w:val="18"/>
+      <w:szCs w:val="18"/>
+      <w:lang w:val="en-US"/>
     </w:rPr>
   </w:style>
 </w:styles>

</xml_diff>

<commit_message>
updated grandeomega guide with links and pictures
</commit_message>
<xml_diff>
--- a/GrandeOmega guide - desktop version.docx
+++ b/GrandeOmega guide - desktop version.docx
@@ -8,15 +8,7 @@
         <w:jc w:val="center"/>
       </w:pPr>
       <w:r>
-        <w:t xml:space="preserve">Guide to </w:t>
-      </w:r>
-      <w:proofErr w:type="spellStart"/>
-      <w:r>
-        <w:t>GrandeOmega</w:t>
-      </w:r>
-      <w:proofErr w:type="spellEnd"/>
-      <w:r>
-        <w:t xml:space="preserve"> (GO)</w:t>
+        <w:t>Guide to GrandeOmega (GO)</w:t>
       </w:r>
     </w:p>
     <w:p>
@@ -70,13 +62,25 @@
         <w:t xml:space="preserve">Download </w:t>
       </w:r>
       <w:r>
-        <w:t xml:space="preserve">and install </w:t>
+        <w:t>and install</w:t>
+      </w:r>
+      <w:r>
+        <w:t xml:space="preserve"> the latest</w:t>
+      </w:r>
+      <w:r>
+        <w:t xml:space="preserve"> </w:t>
       </w:r>
       <w:r>
         <w:t>P</w:t>
       </w:r>
       <w:r>
-        <w:t xml:space="preserve">ython from: </w:t>
+        <w:t>ython</w:t>
+      </w:r>
+      <w:r>
+        <w:t xml:space="preserve"> version (3.X)</w:t>
+      </w:r>
+      <w:r>
+        <w:t xml:space="preserve"> from: </w:t>
       </w:r>
       <w:hyperlink r:id="rId6" w:history="1">
         <w:r>
@@ -102,13 +106,177 @@
         <w:t>For Windows users, make sure to have Python adde</w:t>
       </w:r>
       <w:r>
-        <w:t xml:space="preserve">d to your environment variables </w:t>
+        <w:t>d to your environment variables</w:t>
       </w:r>
     </w:p>
     <w:p>
       <w:pPr>
         <w:jc w:val="center"/>
       </w:pPr>
+      <w:r>
+        <w:rPr>
+          <w:noProof/>
+        </w:rPr>
+        <mc:AlternateContent>
+          <mc:Choice Requires="wps">
+            <w:drawing>
+              <wp:anchor distT="0" distB="0" distL="114300" distR="114300" simplePos="0" relativeHeight="251664384" behindDoc="0" locked="0" layoutInCell="1" allowOverlap="1" wp14:anchorId="657C87B8" wp14:editId="567A0B88">
+                <wp:simplePos x="0" y="0"/>
+                <wp:positionH relativeFrom="column">
+                  <wp:posOffset>3343910</wp:posOffset>
+                </wp:positionH>
+                <wp:positionV relativeFrom="paragraph">
+                  <wp:posOffset>372817</wp:posOffset>
+                </wp:positionV>
+                <wp:extent cx="234950" cy="144000"/>
+                <wp:effectExtent l="0" t="0" r="12700" b="27940"/>
+                <wp:wrapNone/>
+                <wp:docPr id="9" name="Rectangle 9"/>
+                <wp:cNvGraphicFramePr/>
+                <a:graphic xmlns:a="http://schemas.openxmlformats.org/drawingml/2006/main">
+                  <a:graphicData uri="http://schemas.microsoft.com/office/word/2010/wordprocessingShape">
+                    <wps:wsp>
+                      <wps:cNvSpPr/>
+                      <wps:spPr>
+                        <a:xfrm>
+                          <a:off x="0" y="0"/>
+                          <a:ext cx="234950" cy="144000"/>
+                        </a:xfrm>
+                        <a:prstGeom prst="rect">
+                          <a:avLst/>
+                        </a:prstGeom>
+                        <a:solidFill>
+                          <a:schemeClr val="tx1"/>
+                        </a:solidFill>
+                        <a:ln>
+                          <a:solidFill>
+                            <a:schemeClr val="tx1"/>
+                          </a:solidFill>
+                        </a:ln>
+                      </wps:spPr>
+                      <wps:style>
+                        <a:lnRef idx="2">
+                          <a:schemeClr val="accent1">
+                            <a:shade val="50000"/>
+                          </a:schemeClr>
+                        </a:lnRef>
+                        <a:fillRef idx="1">
+                          <a:schemeClr val="accent1"/>
+                        </a:fillRef>
+                        <a:effectRef idx="0">
+                          <a:schemeClr val="accent1"/>
+                        </a:effectRef>
+                        <a:fontRef idx="minor">
+                          <a:schemeClr val="lt1"/>
+                        </a:fontRef>
+                      </wps:style>
+                      <wps:bodyPr rot="0" spcFirstLastPara="0" vertOverflow="overflow" horzOverflow="overflow" vert="horz" wrap="square" lIns="91440" tIns="45720" rIns="91440" bIns="45720" numCol="1" spcCol="0" rtlCol="0" fromWordArt="0" anchor="ctr" anchorCtr="0" forceAA="0" compatLnSpc="1">
+                        <a:prstTxWarp prst="textNoShape">
+                          <a:avLst/>
+                        </a:prstTxWarp>
+                        <a:noAutofit/>
+                      </wps:bodyPr>
+                    </wps:wsp>
+                  </a:graphicData>
+                </a:graphic>
+                <wp14:sizeRelH relativeFrom="margin">
+                  <wp14:pctWidth>0</wp14:pctWidth>
+                </wp14:sizeRelH>
+                <wp14:sizeRelV relativeFrom="margin">
+                  <wp14:pctHeight>0</wp14:pctHeight>
+                </wp14:sizeRelV>
+              </wp:anchor>
+            </w:drawing>
+          </mc:Choice>
+          <mc:Fallback>
+            <w:pict>
+              <v:rect w14:anchorId="54F6FF25" id="Rectangle 9" o:spid="_x0000_s1026" style="position:absolute;margin-left:263.3pt;margin-top:29.35pt;width:18.5pt;height:11.35pt;z-index:251664384;visibility:visible;mso-wrap-style:square;mso-width-percent:0;mso-height-percent:0;mso-wrap-distance-left:9pt;mso-wrap-distance-top:0;mso-wrap-distance-right:9pt;mso-wrap-distance-bottom:0;mso-position-horizontal:absolute;mso-position-horizontal-relative:text;mso-position-vertical:absolute;mso-position-vertical-relative:text;mso-width-percent:0;mso-height-percent:0;mso-width-relative:margin;mso-height-relative:margin;v-text-anchor:middle" o:gfxdata="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" fillcolor="black [3213]" strokecolor="black [3213]" strokeweight="1pt"/>
+            </w:pict>
+          </mc:Fallback>
+        </mc:AlternateContent>
+      </w:r>
+      <w:r>
+        <w:rPr>
+          <w:noProof/>
+        </w:rPr>
+        <mc:AlternateContent>
+          <mc:Choice Requires="wps">
+            <w:drawing>
+              <wp:anchor distT="0" distB="0" distL="114300" distR="114300" simplePos="0" relativeHeight="251666432" behindDoc="0" locked="0" layoutInCell="1" allowOverlap="1" wp14:anchorId="5CD145ED" wp14:editId="5DF4A05C">
+                <wp:simplePos x="0" y="0"/>
+                <wp:positionH relativeFrom="column">
+                  <wp:posOffset>3648710</wp:posOffset>
+                </wp:positionH>
+                <wp:positionV relativeFrom="paragraph">
+                  <wp:posOffset>373380</wp:posOffset>
+                </wp:positionV>
+                <wp:extent cx="165100" cy="146050"/>
+                <wp:effectExtent l="0" t="0" r="25400" b="25400"/>
+                <wp:wrapNone/>
+                <wp:docPr id="10" name="Rectangle 10"/>
+                <wp:cNvGraphicFramePr/>
+                <a:graphic xmlns:a="http://schemas.openxmlformats.org/drawingml/2006/main">
+                  <a:graphicData uri="http://schemas.microsoft.com/office/word/2010/wordprocessingShape">
+                    <wps:wsp>
+                      <wps:cNvSpPr/>
+                      <wps:spPr>
+                        <a:xfrm>
+                          <a:off x="0" y="0"/>
+                          <a:ext cx="165100" cy="146050"/>
+                        </a:xfrm>
+                        <a:prstGeom prst="rect">
+                          <a:avLst/>
+                        </a:prstGeom>
+                        <a:solidFill>
+                          <a:schemeClr val="tx1"/>
+                        </a:solidFill>
+                        <a:ln>
+                          <a:solidFill>
+                            <a:schemeClr val="tx1"/>
+                          </a:solidFill>
+                        </a:ln>
+                      </wps:spPr>
+                      <wps:style>
+                        <a:lnRef idx="2">
+                          <a:schemeClr val="accent1">
+                            <a:shade val="50000"/>
+                          </a:schemeClr>
+                        </a:lnRef>
+                        <a:fillRef idx="1">
+                          <a:schemeClr val="accent1"/>
+                        </a:fillRef>
+                        <a:effectRef idx="0">
+                          <a:schemeClr val="accent1"/>
+                        </a:effectRef>
+                        <a:fontRef idx="minor">
+                          <a:schemeClr val="lt1"/>
+                        </a:fontRef>
+                      </wps:style>
+                      <wps:bodyPr rot="0" spcFirstLastPara="0" vertOverflow="overflow" horzOverflow="overflow" vert="horz" wrap="square" lIns="91440" tIns="45720" rIns="91440" bIns="45720" numCol="1" spcCol="0" rtlCol="0" fromWordArt="0" anchor="ctr" anchorCtr="0" forceAA="0" compatLnSpc="1">
+                        <a:prstTxWarp prst="textNoShape">
+                          <a:avLst/>
+                        </a:prstTxWarp>
+                        <a:noAutofit/>
+                      </wps:bodyPr>
+                    </wps:wsp>
+                  </a:graphicData>
+                </a:graphic>
+                <wp14:sizeRelH relativeFrom="margin">
+                  <wp14:pctWidth>0</wp14:pctWidth>
+                </wp14:sizeRelH>
+                <wp14:sizeRelV relativeFrom="margin">
+                  <wp14:pctHeight>0</wp14:pctHeight>
+                </wp14:sizeRelV>
+              </wp:anchor>
+            </w:drawing>
+          </mc:Choice>
+          <mc:Fallback>
+            <w:pict>
+              <v:rect w14:anchorId="6AB21839" id="Rectangle 10" o:spid="_x0000_s1026" style="position:absolute;margin-left:287.3pt;margin-top:29.4pt;width:13pt;height:11.5pt;z-index:251666432;visibility:visible;mso-wrap-style:square;mso-width-percent:0;mso-height-percent:0;mso-wrap-distance-left:9pt;mso-wrap-distance-top:0;mso-wrap-distance-right:9pt;mso-wrap-distance-bottom:0;mso-position-horizontal:absolute;mso-position-horizontal-relative:text;mso-position-vertical:absolute;mso-position-vertical-relative:text;mso-width-percent:0;mso-height-percent:0;mso-width-relative:margin;mso-height-relative:margin;v-text-anchor:middle" o:gfxdata="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" fillcolor="black [3213]" strokecolor="black [3213]" strokeweight="1pt"/>
+            </w:pict>
+          </mc:Fallback>
+        </mc:AlternateContent>
+      </w:r>
       <w:r>
         <w:rPr>
           <w:noProof/>
@@ -282,39 +450,50 @@
         </w:numPr>
       </w:pPr>
       <w:r>
-        <w:t xml:space="preserve">Download the client of GO from: </w:t>
-      </w:r>
-      <w:commentRangeStart w:id="0"/>
-      <w:r>
-        <w:fldChar w:fldCharType="begin"/>
-      </w:r>
-      <w:r>
-        <w:instrText xml:space="preserve"> HYPERLINK "http://grandeomega.com/go_student_win.7z" </w:instrText>
-      </w:r>
-      <w:r>
-        <w:fldChar w:fldCharType="separate"/>
-      </w:r>
-      <w:r>
-        <w:rPr>
-          <w:rStyle w:val="Hyperlink"/>
-        </w:rPr>
-        <w:t>http://grandeomega.com/go_student_win.7z</w:t>
-      </w:r>
-      <w:r>
-        <w:rPr>
-          <w:rStyle w:val="Hyperlink"/>
-        </w:rPr>
-        <w:fldChar w:fldCharType="end"/>
-      </w:r>
-      <w:commentRangeEnd w:id="0"/>
-      <w:r>
-        <w:rPr>
-          <w:rStyle w:val="CommentReference"/>
-        </w:rPr>
-        <w:commentReference w:id="0"/>
-      </w:r>
-      <w:r>
-        <w:t xml:space="preserve"> </w:t>
+        <w:t xml:space="preserve">Download the client of GO, from the links on </w:t>
+      </w:r>
+      <w:hyperlink r:id="rId9" w:history="1">
+        <w:r>
+          <w:rPr>
+            <w:rStyle w:val="Hyperlink"/>
+          </w:rPr>
+          <w:t>N@tschool</w:t>
+        </w:r>
+      </w:hyperlink>
+      <w:bookmarkStart w:id="0" w:name="_GoBack"/>
+      <w:bookmarkEnd w:id="0"/>
+      <w:r>
+        <w:t>:</w:t>
+      </w:r>
+    </w:p>
+    <w:p>
+      <w:pPr>
+        <w:pStyle w:val="ListParagraph"/>
+        <w:numPr>
+          <w:ilvl w:val="1"/>
+          <w:numId w:val="1"/>
+        </w:numPr>
+      </w:pPr>
+      <w:r>
+        <w:t>go_student_win.7z</w:t>
+      </w:r>
+      <w:r>
+        <w:t xml:space="preserve"> for windows</w:t>
+      </w:r>
+    </w:p>
+    <w:p>
+      <w:pPr>
+        <w:pStyle w:val="ListParagraph"/>
+        <w:numPr>
+          <w:ilvl w:val="1"/>
+          <w:numId w:val="1"/>
+        </w:numPr>
+      </w:pPr>
+      <w:r>
+        <w:t>go_student_mac.zip</w:t>
+      </w:r>
+      <w:r>
+        <w:t xml:space="preserve"> for mac</w:t>
       </w:r>
     </w:p>
     <w:p>
@@ -389,7 +568,7 @@
                     <pic:cNvPicPr/>
                   </pic:nvPicPr>
                   <pic:blipFill>
-                    <a:blip r:embed="rId11"/>
+                    <a:blip r:embed="rId10"/>
                     <a:stretch>
                       <a:fillRect/>
                     </a:stretch>
@@ -451,6 +630,7 @@
         <w:rPr>
           <w:noProof/>
         </w:rPr>
+        <w:lastRenderedPageBreak/>
         <w:drawing>
           <wp:inline distT="0" distB="0" distL="0" distR="0" wp14:anchorId="27F5E68C" wp14:editId="1F9A4A59">
             <wp:extent cx="5760720" cy="614477"/>
@@ -467,7 +647,7 @@
                     <pic:cNvPicPr/>
                   </pic:nvPicPr>
                   <pic:blipFill rotWithShape="1">
-                    <a:blip r:embed="rId12"/>
+                    <a:blip r:embed="rId11"/>
                     <a:srcRect b="57576"/>
                     <a:stretch/>
                   </pic:blipFill>
@@ -504,7 +684,6 @@
         </w:numPr>
       </w:pPr>
       <w:r>
-        <w:lastRenderedPageBreak/>
         <w:t>After having logged in, you will see a screen with the courses you are subscribed to:</w:t>
       </w:r>
     </w:p>
@@ -532,7 +711,7 @@
                     <pic:cNvPicPr/>
                   </pic:nvPicPr>
                   <pic:blipFill>
-                    <a:blip r:embed="rId13"/>
+                    <a:blip r:embed="rId12"/>
                     <a:stretch>
                       <a:fillRect/>
                     </a:stretch>
@@ -596,7 +775,7 @@
                     <pic:cNvPicPr/>
                   </pic:nvPicPr>
                   <pic:blipFill rotWithShape="1">
-                    <a:blip r:embed="rId14"/>
+                    <a:blip r:embed="rId13"/>
                     <a:srcRect b="16085"/>
                     <a:stretch/>
                   </pic:blipFill>
@@ -650,6 +829,7 @@
         <w:rPr>
           <w:noProof/>
         </w:rPr>
+        <w:lastRenderedPageBreak/>
         <w:drawing>
           <wp:inline distT="0" distB="0" distL="0" distR="0" wp14:anchorId="1E9BD821" wp14:editId="5BBF2987">
             <wp:extent cx="4856480" cy="3237653"/>
@@ -666,7 +846,7 @@
                     <pic:cNvPicPr/>
                   </pic:nvPicPr>
                   <pic:blipFill>
-                    <a:blip r:embed="rId15"/>
+                    <a:blip r:embed="rId14"/>
                     <a:stretch>
                       <a:fillRect/>
                     </a:stretch>
@@ -696,7 +876,6 @@
         </w:numPr>
       </w:pPr>
       <w:r>
-        <w:lastRenderedPageBreak/>
         <w:t xml:space="preserve">A single chapter is </w:t>
       </w:r>
       <w:r>
@@ -862,7 +1041,7 @@
                     <pic:cNvPicPr/>
                   </pic:nvPicPr>
                   <pic:blipFill rotWithShape="1">
-                    <a:blip r:embed="rId16"/>
+                    <a:blip r:embed="rId15"/>
                     <a:srcRect t="6976" r="7556" b="10430"/>
                     <a:stretch/>
                   </pic:blipFill>
@@ -903,15 +1082,7 @@
         <w:t>The state on the right</w:t>
       </w:r>
       <w:r>
-        <w:t xml:space="preserve"> (</w:t>
-      </w:r>
-      <w:proofErr w:type="spellStart"/>
-      <w:r>
-        <w:t>Globals</w:t>
-      </w:r>
-      <w:proofErr w:type="spellEnd"/>
-      <w:r>
-        <w:t>, etc.)</w:t>
+        <w:t xml:space="preserve"> (Globals, etc.)</w:t>
       </w:r>
       <w:r>
         <w:t xml:space="preserve"> corresponds to the state </w:t>
@@ -977,6 +1148,7 @@
         <w:rPr>
           <w:noProof/>
         </w:rPr>
+        <w:lastRenderedPageBreak/>
         <w:drawing>
           <wp:inline distT="0" distB="0" distL="0" distR="0" wp14:anchorId="60013791" wp14:editId="29BDB043">
             <wp:extent cx="5632450" cy="1280160"/>
@@ -993,7 +1165,7 @@
                     <pic:cNvPicPr/>
                   </pic:nvPicPr>
                   <pic:blipFill rotWithShape="1">
-                    <a:blip r:embed="rId17"/>
+                    <a:blip r:embed="rId16"/>
                     <a:srcRect t="8504" r="2210" b="38336"/>
                     <a:stretch/>
                   </pic:blipFill>
@@ -1072,7 +1244,6 @@
         <w:rPr>
           <w:noProof/>
         </w:rPr>
-        <w:lastRenderedPageBreak/>
         <w:drawing>
           <wp:inline distT="0" distB="0" distL="0" distR="0" wp14:anchorId="6D1FB41B" wp14:editId="744D71BB">
             <wp:extent cx="5892800" cy="2603500"/>
@@ -1091,7 +1262,7 @@
                     </pic:cNvPicPr>
                   </pic:nvPicPr>
                   <pic:blipFill>
-                    <a:blip r:embed="rId18">
+                    <a:blip r:embed="rId17">
                       <a:extLst>
                         <a:ext uri="{28A0092B-C50C-407E-A947-70E740481C1C}">
                           <a14:useLocalDpi xmlns:a14="http://schemas.microsoft.com/office/drawing/2010/main" val="0"/>
@@ -1389,7 +1560,7 @@
                     </pic:cNvPicPr>
                   </pic:nvPicPr>
                   <pic:blipFill>
-                    <a:blip r:embed="rId19">
+                    <a:blip r:embed="rId18">
                       <a:extLst>
                         <a:ext uri="{28A0092B-C50C-407E-A947-70E740481C1C}">
                           <a14:useLocalDpi xmlns:a14="http://schemas.microsoft.com/office/drawing/2010/main" val="0"/>
@@ -1463,6 +1634,7 @@
         <w:rPr>
           <w:noProof/>
         </w:rPr>
+        <w:lastRenderedPageBreak/>
         <w:drawing>
           <wp:inline distT="0" distB="0" distL="0" distR="0" wp14:anchorId="2459A599" wp14:editId="1E3292F6">
             <wp:extent cx="2087791" cy="1508125"/>
@@ -1479,7 +1651,7 @@
                     <pic:cNvPicPr/>
                   </pic:nvPicPr>
                   <pic:blipFill rotWithShape="1">
-                    <a:blip r:embed="rId20"/>
+                    <a:blip r:embed="rId19"/>
                     <a:srcRect r="8102"/>
                     <a:stretch/>
                   </pic:blipFill>
@@ -1517,43 +1689,6 @@
 </w:document>
 </file>
 
-<file path=word/comments.xml><?xml version="1.0" encoding="utf-8"?>
-<w:comments xmlns:wpc="http://schemas.microsoft.com/office/word/2010/wordprocessingCanvas" xmlns:cx="http://schemas.microsoft.com/office/drawing/2014/chartex" xmlns:cx1="http://schemas.microsoft.com/office/drawing/2015/9/8/chartex" xmlns:mc="http://schemas.openxmlformats.org/markup-compatibility/2006" xmlns:o="urn:schemas-microsoft-com:office:office" xmlns:r="http://schemas.openxmlformats.org/officeDocument/2006/relationships" xmlns:m="http://schemas.openxmlformats.org/officeDocument/2006/math" xmlns:v="urn:schemas-microsoft-com:vml" xmlns:wp14="http://schemas.microsoft.com/office/word/2010/wordprocessingDrawing" xmlns:wp="http://schemas.openxmlformats.org/drawingml/2006/wordprocessingDrawing" xmlns:w10="urn:schemas-microsoft-com:office:word" xmlns:w="http://schemas.openxmlformats.org/wordprocessingml/2006/main" xmlns:w14="http://schemas.microsoft.com/office/word/2010/wordml" xmlns:w15="http://schemas.microsoft.com/office/word/2012/wordml" xmlns:w16se="http://schemas.microsoft.com/office/word/2015/wordml/symex" xmlns:wpg="http://schemas.microsoft.com/office/word/2010/wordprocessingGroup" xmlns:wpi="http://schemas.microsoft.com/office/word/2010/wordprocessingInk" xmlns:wne="http://schemas.microsoft.com/office/word/2006/wordml" xmlns:wps="http://schemas.microsoft.com/office/word/2010/wordprocessingShape" mc:Ignorable="w14 w15 w16se wp14">
-  <w:comment w:id="0" w:author="Caldas Magalhaes, J." w:date="2018-09-07T14:09:00Z" w:initials="CaldJ">
-    <w:p>
-      <w:pPr>
-        <w:pStyle w:val="CommentText"/>
-      </w:pPr>
-      <w:r>
-        <w:rPr>
-          <w:rStyle w:val="CommentReference"/>
-        </w:rPr>
-        <w:annotationRef/>
-      </w:r>
-      <w:r>
-        <w:t xml:space="preserve">We need to add the link to the </w:t>
-      </w:r>
-      <w:proofErr w:type="spellStart"/>
-      <w:r>
-        <w:t>linux</w:t>
-      </w:r>
-      <w:proofErr w:type="spellEnd"/>
-      <w:r>
-        <w:t xml:space="preserve"> and mac version, when these versions are available online</w:t>
-      </w:r>
-      <w:bookmarkStart w:id="1" w:name="_GoBack"/>
-      <w:bookmarkEnd w:id="1"/>
-    </w:p>
-  </w:comment>
-</w:comments>
-</file>
-
-<file path=word/commentsExtended.xml><?xml version="1.0" encoding="utf-8"?>
-<w15:commentsEx xmlns:wpc="http://schemas.microsoft.com/office/word/2010/wordprocessingCanvas" xmlns:cx="http://schemas.microsoft.com/office/drawing/2014/chartex" xmlns:cx1="http://schemas.microsoft.com/office/drawing/2015/9/8/chartex" xmlns:mc="http://schemas.openxmlformats.org/markup-compatibility/2006" xmlns:o="urn:schemas-microsoft-com:office:office" xmlns:r="http://schemas.openxmlformats.org/officeDocument/2006/relationships" xmlns:m="http://schemas.openxmlformats.org/officeDocument/2006/math" xmlns:v="urn:schemas-microsoft-com:vml" xmlns:wp14="http://schemas.microsoft.com/office/word/2010/wordprocessingDrawing" xmlns:wp="http://schemas.openxmlformats.org/drawingml/2006/wordprocessingDrawing" xmlns:w10="urn:schemas-microsoft-com:office:word" xmlns:w="http://schemas.openxmlformats.org/wordprocessingml/2006/main" xmlns:w14="http://schemas.microsoft.com/office/word/2010/wordml" xmlns:w15="http://schemas.microsoft.com/office/word/2012/wordml" xmlns:w16se="http://schemas.microsoft.com/office/word/2015/wordml/symex" xmlns:wpg="http://schemas.microsoft.com/office/word/2010/wordprocessingGroup" xmlns:wpi="http://schemas.microsoft.com/office/word/2010/wordprocessingInk" xmlns:wne="http://schemas.microsoft.com/office/word/2006/wordml" xmlns:wps="http://schemas.microsoft.com/office/word/2010/wordprocessingShape" mc:Ignorable="w14 w15 w16se wp14">
-  <w15:commentEx w15:paraId="50DC4457" w15:done="0"/>
-</w15:commentsEx>
-</file>
-
 <file path=word/numbering.xml><?xml version="1.0" encoding="utf-8"?>
 <w:numbering xmlns:wpc="http://schemas.microsoft.com/office/word/2010/wordprocessingCanvas" xmlns:cx="http://schemas.microsoft.com/office/drawing/2014/chartex" xmlns:cx1="http://schemas.microsoft.com/office/drawing/2015/9/8/chartex" xmlns:mc="http://schemas.openxmlformats.org/markup-compatibility/2006" xmlns:o="urn:schemas-microsoft-com:office:office" xmlns:r="http://schemas.openxmlformats.org/officeDocument/2006/relationships" xmlns:m="http://schemas.openxmlformats.org/officeDocument/2006/math" xmlns:v="urn:schemas-microsoft-com:vml" xmlns:wp14="http://schemas.microsoft.com/office/word/2010/wordprocessingDrawing" xmlns:wp="http://schemas.openxmlformats.org/drawingml/2006/wordprocessingDrawing" xmlns:w10="urn:schemas-microsoft-com:office:word" xmlns:w="http://schemas.openxmlformats.org/wordprocessingml/2006/main" xmlns:w14="http://schemas.microsoft.com/office/word/2010/wordml" xmlns:w15="http://schemas.microsoft.com/office/word/2012/wordml" xmlns:w16se="http://schemas.microsoft.com/office/word/2015/wordml/symex" xmlns:wpg="http://schemas.microsoft.com/office/word/2010/wordprocessingGroup" xmlns:wpi="http://schemas.microsoft.com/office/word/2010/wordprocessingInk" xmlns:wne="http://schemas.microsoft.com/office/word/2006/wordml" xmlns:wps="http://schemas.microsoft.com/office/word/2010/wordprocessingShape" mc:Ignorable="w14 w15 w16se wp14">
   <w:abstractNum w:abstractNumId="0" w15:restartNumberingAfterBreak="0">
@@ -1905,14 +2040,6 @@
     <w:abstractNumId w:val="2"/>
   </w:num>
 </w:numbering>
-</file>
-
-<file path=word/people.xml><?xml version="1.0" encoding="utf-8"?>
-<w15:people xmlns:wpc="http://schemas.microsoft.com/office/word/2010/wordprocessingCanvas" xmlns:cx="http://schemas.microsoft.com/office/drawing/2014/chartex" xmlns:cx1="http://schemas.microsoft.com/office/drawing/2015/9/8/chartex" xmlns:mc="http://schemas.openxmlformats.org/markup-compatibility/2006" xmlns:o="urn:schemas-microsoft-com:office:office" xmlns:r="http://schemas.openxmlformats.org/officeDocument/2006/relationships" xmlns:m="http://schemas.openxmlformats.org/officeDocument/2006/math" xmlns:v="urn:schemas-microsoft-com:vml" xmlns:wp14="http://schemas.microsoft.com/office/word/2010/wordprocessingDrawing" xmlns:wp="http://schemas.openxmlformats.org/drawingml/2006/wordprocessingDrawing" xmlns:w10="urn:schemas-microsoft-com:office:word" xmlns:w="http://schemas.openxmlformats.org/wordprocessingml/2006/main" xmlns:w14="http://schemas.microsoft.com/office/word/2010/wordml" xmlns:w15="http://schemas.microsoft.com/office/word/2012/wordml" xmlns:w16se="http://schemas.microsoft.com/office/word/2015/wordml/symex" xmlns:wpg="http://schemas.microsoft.com/office/word/2010/wordprocessingGroup" xmlns:wpi="http://schemas.microsoft.com/office/word/2010/wordprocessingInk" xmlns:wne="http://schemas.microsoft.com/office/word/2006/wordml" xmlns:wps="http://schemas.microsoft.com/office/word/2010/wordprocessingShape" mc:Ignorable="w14 w15 w16se wp14">
-  <w15:person w15:author="Caldas Magalhaes, J.">
-    <w15:presenceInfo w15:providerId="None" w15:userId="Caldas Magalhaes, J."/>
-  </w15:person>
-</w15:people>
 </file>
 
 <file path=word/styles.xml><?xml version="1.0" encoding="utf-8"?>

</xml_diff>

<commit_message>
updated GO guide with instructions on how to RESET PASSWORD
</commit_message>
<xml_diff>
--- a/GrandeOmega guide - desktop version.docx
+++ b/GrandeOmega guide - desktop version.docx
@@ -10,11 +10,6 @@
       <w:r>
         <w:t>Guide to GrandeOmega (GO)</w:t>
       </w:r>
-    </w:p>
-    <w:p>
-      <w:pPr>
-        <w:jc w:val="center"/>
-      </w:pPr>
     </w:p>
     <w:p>
       <w:pPr>
@@ -460,8 +455,6 @@
           <w:t>N@tschool</w:t>
         </w:r>
       </w:hyperlink>
-      <w:bookmarkStart w:id="0" w:name="_GoBack"/>
-      <w:bookmarkEnd w:id="0"/>
       <w:r>
         <w:t>:</w:t>
       </w:r>
@@ -595,7 +588,6 @@
       </w:r>
     </w:p>
     <w:p/>
-    <w:p/>
     <w:p>
       <w:pPr>
         <w:pStyle w:val="Heading1"/>
@@ -611,15 +603,143 @@
           <w:ilvl w:val="0"/>
           <w:numId w:val="3"/>
         </w:numPr>
-      </w:pPr>
-      <w:r>
-        <w:t xml:space="preserve">After the client starts, you need to login with your credentials (you will receive via </w:t>
-      </w:r>
-      <w:r>
-        <w:t xml:space="preserve">your student </w:t>
-      </w:r>
-      <w:r>
-        <w:t>email instructions to get access):</w:t>
+        <w:rPr>
+          <w:rFonts w:ascii="Calibri" w:hAnsi="Calibri" w:cs="Calibri"/>
+        </w:rPr>
+      </w:pPr>
+      <w:r>
+        <w:rPr>
+          <w:rFonts w:ascii="Calibri" w:hAnsi="Calibri" w:cs="Calibri"/>
+        </w:rPr>
+        <w:t>After the client starts, you need to login with your credentials.</w:t>
+      </w:r>
+      <w:r>
+        <w:rPr>
+          <w:rFonts w:ascii="Calibri" w:hAnsi="Calibri" w:cs="Calibri"/>
+        </w:rPr>
+        <w:t xml:space="preserve"> </w:t>
+      </w:r>
+      <w:r>
+        <w:rPr>
+          <w:rFonts w:ascii="Calibri" w:hAnsi="Calibri" w:cs="Calibri"/>
+        </w:rPr>
+        <w:t>An</w:t>
+      </w:r>
+      <w:r>
+        <w:rPr>
+          <w:rFonts w:ascii="Calibri" w:hAnsi="Calibri" w:cs="Calibri"/>
+        </w:rPr>
+        <w:t xml:space="preserve"> e-mail from </w:t>
+      </w:r>
+      <w:hyperlink r:id="rId11" w:history="1">
+        <w:r>
+          <w:rPr>
+            <w:rStyle w:val="Hyperlink"/>
+            <w:rFonts w:ascii="Calibri" w:hAnsi="Calibri" w:cs="Calibri"/>
+            <w:shd w:val="clear" w:color="auto" w:fill="FFFFFF"/>
+          </w:rPr>
+          <w:t>info@grandeomega.com</w:t>
+        </w:r>
+      </w:hyperlink>
+      <w:r>
+        <w:rPr>
+          <w:rFonts w:ascii="Calibri" w:hAnsi="Calibri" w:cs="Calibri"/>
+          <w:color w:val="333333"/>
+          <w:shd w:val="clear" w:color="auto" w:fill="FFFFFF"/>
+        </w:rPr>
+        <w:t xml:space="preserve"> </w:t>
+      </w:r>
+      <w:r>
+        <w:rPr>
+          <w:rFonts w:ascii="Calibri" w:hAnsi="Calibri" w:cs="Calibri"/>
+          <w:shd w:val="clear" w:color="auto" w:fill="FFFFFF"/>
+        </w:rPr>
+        <w:t xml:space="preserve">will be sent </w:t>
+      </w:r>
+      <w:r>
+        <w:rPr>
+          <w:rFonts w:ascii="Calibri" w:hAnsi="Calibri" w:cs="Calibri"/>
+          <w:shd w:val="clear" w:color="auto" w:fill="FFFFFF"/>
+        </w:rPr>
+        <w:t>to your official student e-mail</w:t>
+      </w:r>
+      <w:r>
+        <w:rPr>
+          <w:rFonts w:ascii="Calibri" w:hAnsi="Calibri" w:cs="Calibri"/>
+          <w:shd w:val="clear" w:color="auto" w:fill="FFFFFF"/>
+        </w:rPr>
+        <w:t xml:space="preserve"> with instructions regarding your credentials.</w:t>
+      </w:r>
+    </w:p>
+    <w:p>
+      <w:pPr>
+        <w:pStyle w:val="ListParagraph"/>
+        <w:numPr>
+          <w:ilvl w:val="0"/>
+          <w:numId w:val="3"/>
+        </w:numPr>
+        <w:rPr>
+          <w:rFonts w:ascii="Calibri" w:hAnsi="Calibri" w:cs="Calibri"/>
+        </w:rPr>
+      </w:pPr>
+      <w:r>
+        <w:rPr>
+          <w:rFonts w:ascii="Calibri" w:hAnsi="Calibri" w:cs="Calibri"/>
+        </w:rPr>
+        <w:t xml:space="preserve">Reset Password: </w:t>
+      </w:r>
+      <w:r>
+        <w:rPr>
+          <w:rFonts w:ascii="Calibri" w:hAnsi="Calibri" w:cs="Calibri"/>
+        </w:rPr>
+        <w:t xml:space="preserve">Go to </w:t>
+      </w:r>
+      <w:r>
+        <w:rPr>
+          <w:rFonts w:ascii="Calibri" w:hAnsi="Calibri" w:cs="Calibri"/>
+        </w:rPr>
+        <w:t>[</w:t>
+      </w:r>
+      <w:r>
+        <w:rPr>
+          <w:rFonts w:ascii="Calibri" w:hAnsi="Calibri" w:cs="Calibri"/>
+        </w:rPr>
+        <w:t xml:space="preserve"> </w:t>
+      </w:r>
+      <w:hyperlink r:id="rId12" w:history="1">
+        <w:r>
+          <w:rPr>
+            <w:rStyle w:val="Hyperlink"/>
+            <w:rFonts w:ascii="Calibri" w:hAnsi="Calibri" w:cs="Calibri"/>
+          </w:rPr>
+          <w:t>www.grandeomega.com/</w:t>
+        </w:r>
+      </w:hyperlink>
+      <w:r>
+        <w:rPr>
+          <w:rFonts w:ascii="Calibri" w:hAnsi="Calibri" w:cs="Calibri"/>
+        </w:rPr>
+        <w:t xml:space="preserve"> - &gt; L</w:t>
+      </w:r>
+      <w:r>
+        <w:rPr>
+          <w:rFonts w:ascii="Calibri" w:hAnsi="Calibri" w:cs="Calibri"/>
+        </w:rPr>
+        <w:t>ogin - &gt; Reset password? ]</w:t>
+      </w:r>
+      <w:r>
+        <w:rPr>
+          <w:rFonts w:ascii="Calibri" w:hAnsi="Calibri" w:cs="Calibri"/>
+        </w:rPr>
+        <w:t xml:space="preserve"> </w:t>
+      </w:r>
+      <w:bookmarkStart w:id="0" w:name="_GoBack"/>
+      <w:bookmarkEnd w:id="0"/>
+      <w:r>
+        <w:rPr>
+          <w:rFonts w:ascii="Calibri" w:hAnsi="Calibri" w:cs="Calibri"/>
+        </w:rPr>
+        <w:t>in case you ever lose/forget your password.</w:t>
       </w:r>
     </w:p>
     <w:p>
@@ -647,7 +767,7 @@
                     <pic:cNvPicPr/>
                   </pic:nvPicPr>
                   <pic:blipFill rotWithShape="1">
-                    <a:blip r:embed="rId11"/>
+                    <a:blip r:embed="rId13"/>
                     <a:srcRect b="57576"/>
                     <a:stretch/>
                   </pic:blipFill>
@@ -711,7 +831,7 @@
                     <pic:cNvPicPr/>
                   </pic:nvPicPr>
                   <pic:blipFill>
-                    <a:blip r:embed="rId12"/>
+                    <a:blip r:embed="rId14"/>
                     <a:stretch>
                       <a:fillRect/>
                     </a:stretch>
@@ -775,7 +895,7 @@
                     <pic:cNvPicPr/>
                   </pic:nvPicPr>
                   <pic:blipFill rotWithShape="1">
-                    <a:blip r:embed="rId13"/>
+                    <a:blip r:embed="rId15"/>
                     <a:srcRect b="16085"/>
                     <a:stretch/>
                   </pic:blipFill>
@@ -846,7 +966,7 @@
                     <pic:cNvPicPr/>
                   </pic:nvPicPr>
                   <pic:blipFill>
-                    <a:blip r:embed="rId14"/>
+                    <a:blip r:embed="rId16"/>
                     <a:stretch>
                       <a:fillRect/>
                     </a:stretch>
@@ -1041,7 +1161,7 @@
                     <pic:cNvPicPr/>
                   </pic:nvPicPr>
                   <pic:blipFill rotWithShape="1">
-                    <a:blip r:embed="rId15"/>
+                    <a:blip r:embed="rId17"/>
                     <a:srcRect t="6976" r="7556" b="10430"/>
                     <a:stretch/>
                   </pic:blipFill>
@@ -1165,7 +1285,7 @@
                     <pic:cNvPicPr/>
                   </pic:nvPicPr>
                   <pic:blipFill rotWithShape="1">
-                    <a:blip r:embed="rId16"/>
+                    <a:blip r:embed="rId18"/>
                     <a:srcRect t="8504" r="2210" b="38336"/>
                     <a:stretch/>
                   </pic:blipFill>
@@ -1262,7 +1382,7 @@
                     </pic:cNvPicPr>
                   </pic:nvPicPr>
                   <pic:blipFill>
-                    <a:blip r:embed="rId17">
+                    <a:blip r:embed="rId19">
                       <a:extLst>
                         <a:ext uri="{28A0092B-C50C-407E-A947-70E740481C1C}">
                           <a14:useLocalDpi xmlns:a14="http://schemas.microsoft.com/office/drawing/2010/main" val="0"/>
@@ -1384,7 +1504,7 @@
               </wp:anchor>
             </w:drawing>
           </mc:Choice>
-          <mc:Fallback xmlns:cx2="http://schemas.microsoft.com/office/drawing/2015/10/21/chartex" xmlns:cx3="http://schemas.microsoft.com/office/drawing/2016/5/9/chartex" xmlns:cx4="http://schemas.microsoft.com/office/drawing/2016/5/10/chartex" xmlns:cx5="http://schemas.microsoft.com/office/drawing/2016/5/11/chartex" xmlns:cx6="http://schemas.microsoft.com/office/drawing/2016/5/12/chartex" xmlns:cx7="http://schemas.microsoft.com/office/drawing/2016/5/13/chartex" xmlns:cx8="http://schemas.microsoft.com/office/drawing/2016/5/14/chartex" xmlns:aink="http://schemas.microsoft.com/office/drawing/2016/ink" xmlns:am3d="http://schemas.microsoft.com/office/drawing/2017/model3d" xmlns:w16cid="http://schemas.microsoft.com/office/word/2016/wordml/cid">
+          <mc:Fallback xmlns:w16cid="http://schemas.microsoft.com/office/word/2016/wordml/cid" xmlns:am3d="http://schemas.microsoft.com/office/drawing/2017/model3d" xmlns:aink="http://schemas.microsoft.com/office/drawing/2016/ink" xmlns:cx8="http://schemas.microsoft.com/office/drawing/2016/5/14/chartex" xmlns:cx7="http://schemas.microsoft.com/office/drawing/2016/5/13/chartex" xmlns:cx6="http://schemas.microsoft.com/office/drawing/2016/5/12/chartex" xmlns:cx5="http://schemas.microsoft.com/office/drawing/2016/5/11/chartex" xmlns:cx4="http://schemas.microsoft.com/office/drawing/2016/5/10/chartex" xmlns:cx3="http://schemas.microsoft.com/office/drawing/2016/5/9/chartex" xmlns:cx2="http://schemas.microsoft.com/office/drawing/2015/10/21/chartex">
             <w:pict>
               <v:oval w14:anchorId="4AB4AA58" id="Ovaal 14" o:spid="_x0000_s1026" style="position:absolute;margin-left:137.65pt;margin-top:63.25pt;width:3.75pt;height:6.65pt;z-index:251663360;visibility:visible;mso-wrap-style:square;mso-wrap-distance-left:9pt;mso-wrap-distance-top:0;mso-wrap-distance-right:9pt;mso-wrap-distance-bottom:0;mso-position-horizontal:absolute;mso-position-horizontal-relative:text;mso-position-vertical:absolute;mso-position-vertical-relative:text;v-text-anchor:middle" o:gfxdata="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" fillcolor="#4472c4 [3204]" strokecolor="#1f3763 [1604]" strokeweight="1pt">
                 <v:stroke joinstyle="miter"/>
@@ -1454,7 +1574,7 @@
               </wp:anchor>
             </w:drawing>
           </mc:Choice>
-          <mc:Fallback xmlns:cx2="http://schemas.microsoft.com/office/drawing/2015/10/21/chartex" xmlns:cx3="http://schemas.microsoft.com/office/drawing/2016/5/9/chartex" xmlns:cx4="http://schemas.microsoft.com/office/drawing/2016/5/10/chartex" xmlns:cx5="http://schemas.microsoft.com/office/drawing/2016/5/11/chartex" xmlns:cx6="http://schemas.microsoft.com/office/drawing/2016/5/12/chartex" xmlns:cx7="http://schemas.microsoft.com/office/drawing/2016/5/13/chartex" xmlns:cx8="http://schemas.microsoft.com/office/drawing/2016/5/14/chartex" xmlns:aink="http://schemas.microsoft.com/office/drawing/2016/ink" xmlns:am3d="http://schemas.microsoft.com/office/drawing/2017/model3d" xmlns:w16cid="http://schemas.microsoft.com/office/word/2016/wordml/cid">
+          <mc:Fallback xmlns:w16cid="http://schemas.microsoft.com/office/word/2016/wordml/cid" xmlns:am3d="http://schemas.microsoft.com/office/drawing/2017/model3d" xmlns:aink="http://schemas.microsoft.com/office/drawing/2016/ink" xmlns:cx8="http://schemas.microsoft.com/office/drawing/2016/5/14/chartex" xmlns:cx7="http://schemas.microsoft.com/office/drawing/2016/5/13/chartex" xmlns:cx6="http://schemas.microsoft.com/office/drawing/2016/5/12/chartex" xmlns:cx5="http://schemas.microsoft.com/office/drawing/2016/5/11/chartex" xmlns:cx4="http://schemas.microsoft.com/office/drawing/2016/5/10/chartex" xmlns:cx3="http://schemas.microsoft.com/office/drawing/2016/5/9/chartex" xmlns:cx2="http://schemas.microsoft.com/office/drawing/2015/10/21/chartex">
             <w:pict>
               <v:oval w14:anchorId="178EBD6F" id="Ovaal 13" o:spid="_x0000_s1026" style="position:absolute;margin-left:143.5pt;margin-top:49.95pt;width:3.75pt;height:6.65pt;z-index:251661312;visibility:visible;mso-wrap-style:square;mso-wrap-distance-left:9pt;mso-wrap-distance-top:0;mso-wrap-distance-right:9pt;mso-wrap-distance-bottom:0;mso-position-horizontal:absolute;mso-position-horizontal-relative:text;mso-position-vertical:absolute;mso-position-vertical-relative:text;v-text-anchor:middle" o:gfxdata="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" fillcolor="#4472c4 [3204]" strokecolor="#1f3763 [1604]" strokeweight="1pt">
                 <v:stroke joinstyle="miter"/>
@@ -1524,7 +1644,7 @@
               </wp:anchor>
             </w:drawing>
           </mc:Choice>
-          <mc:Fallback xmlns:cx2="http://schemas.microsoft.com/office/drawing/2015/10/21/chartex" xmlns:cx3="http://schemas.microsoft.com/office/drawing/2016/5/9/chartex" xmlns:cx4="http://schemas.microsoft.com/office/drawing/2016/5/10/chartex" xmlns:cx5="http://schemas.microsoft.com/office/drawing/2016/5/11/chartex" xmlns:cx6="http://schemas.microsoft.com/office/drawing/2016/5/12/chartex" xmlns:cx7="http://schemas.microsoft.com/office/drawing/2016/5/13/chartex" xmlns:cx8="http://schemas.microsoft.com/office/drawing/2016/5/14/chartex" xmlns:aink="http://schemas.microsoft.com/office/drawing/2016/ink" xmlns:am3d="http://schemas.microsoft.com/office/drawing/2017/model3d" xmlns:w16cid="http://schemas.microsoft.com/office/word/2016/wordml/cid">
+          <mc:Fallback xmlns:w16cid="http://schemas.microsoft.com/office/word/2016/wordml/cid" xmlns:am3d="http://schemas.microsoft.com/office/drawing/2017/model3d" xmlns:aink="http://schemas.microsoft.com/office/drawing/2016/ink" xmlns:cx8="http://schemas.microsoft.com/office/drawing/2016/5/14/chartex" xmlns:cx7="http://schemas.microsoft.com/office/drawing/2016/5/13/chartex" xmlns:cx6="http://schemas.microsoft.com/office/drawing/2016/5/12/chartex" xmlns:cx5="http://schemas.microsoft.com/office/drawing/2016/5/11/chartex" xmlns:cx4="http://schemas.microsoft.com/office/drawing/2016/5/10/chartex" xmlns:cx3="http://schemas.microsoft.com/office/drawing/2016/5/9/chartex" xmlns:cx2="http://schemas.microsoft.com/office/drawing/2015/10/21/chartex">
             <w:pict>
               <v:oval w14:anchorId="29D93526" id="Ovaal 12" o:spid="_x0000_s1026" style="position:absolute;margin-left:145.55pt;margin-top:35.35pt;width:3.75pt;height:6.65pt;z-index:251659264;visibility:visible;mso-wrap-style:square;mso-wrap-distance-left:9pt;mso-wrap-distance-top:0;mso-wrap-distance-right:9pt;mso-wrap-distance-bottom:0;mso-position-horizontal:absolute;mso-position-horizontal-relative:text;mso-position-vertical:absolute;mso-position-vertical-relative:text;v-text-anchor:middle" o:gfxdata="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" fillcolor="#4472c4 [3204]" strokecolor="#1f3763 [1604]" strokeweight="1pt">
                 <v:stroke joinstyle="miter"/>
@@ -1560,7 +1680,7 @@
                     </pic:cNvPicPr>
                   </pic:nvPicPr>
                   <pic:blipFill>
-                    <a:blip r:embed="rId18">
+                    <a:blip r:embed="rId20">
                       <a:extLst>
                         <a:ext uri="{28A0092B-C50C-407E-A947-70E740481C1C}">
                           <a14:useLocalDpi xmlns:a14="http://schemas.microsoft.com/office/drawing/2010/main" val="0"/>
@@ -1651,7 +1771,7 @@
                     <pic:cNvPicPr/>
                   </pic:nvPicPr>
                   <pic:blipFill rotWithShape="1">
-                    <a:blip r:embed="rId19"/>
+                    <a:blip r:embed="rId21"/>
                     <a:srcRect r="8102"/>
                     <a:stretch/>
                   </pic:blipFill>

</xml_diff>